<commit_message>
small tweaks, updated corplot for kaiser 98
</commit_message>
<xml_diff>
--- a/FinalWriteUp.docx
+++ b/FinalWriteUp.docx
@@ -1,6 +1,6 @@
 
 <file path=word/document.xml><?xml version="1.0" encoding="utf-8"?>
-<w:document xmlns:wpc="http://schemas.microsoft.com/office/word/2010/wordprocessingCanvas" xmlns:mc="http://schemas.openxmlformats.org/markup-compatibility/2006" xmlns:o="urn:schemas-microsoft-com:office:office" xmlns:r="http://schemas.openxmlformats.org/officeDocument/2006/relationships" xmlns:m="http://schemas.openxmlformats.org/officeDocument/2006/math" xmlns:v="urn:schemas-microsoft-com:vml" xmlns:wp14="http://schemas.microsoft.com/office/word/2010/wordprocessingDrawing" xmlns:wp="http://schemas.openxmlformats.org/drawingml/2006/wordprocessingDrawing" xmlns:w10="urn:schemas-microsoft-com:office:word" xmlns:w="http://schemas.openxmlformats.org/wordprocessingml/2006/main" xmlns:w14="http://schemas.microsoft.com/office/word/2010/wordml" xmlns:w15="http://schemas.microsoft.com/office/word/2012/wordml" xmlns:wpg="http://schemas.microsoft.com/office/word/2010/wordprocessingGroup" xmlns:wpi="http://schemas.microsoft.com/office/word/2010/wordprocessingInk" xmlns:wne="http://schemas.microsoft.com/office/word/2006/wordml" xmlns:wps="http://schemas.microsoft.com/office/word/2010/wordprocessingShape" mc:Ignorable="w14 w15 wp14">
+<w:document xmlns:wpc="http://schemas.microsoft.com/office/word/2010/wordprocessingCanvas" xmlns:cx="http://schemas.microsoft.com/office/drawing/2014/chartex" xmlns:cx1="http://schemas.microsoft.com/office/drawing/2015/9/8/chartex" xmlns:cx2="http://schemas.microsoft.com/office/drawing/2015/10/21/chartex" xmlns:cx3="http://schemas.microsoft.com/office/drawing/2016/5/9/chartex" xmlns:cx4="http://schemas.microsoft.com/office/drawing/2016/5/10/chartex" xmlns:cx5="http://schemas.microsoft.com/office/drawing/2016/5/11/chartex" xmlns:cx6="http://schemas.microsoft.com/office/drawing/2016/5/12/chartex" xmlns:cx7="http://schemas.microsoft.com/office/drawing/2016/5/13/chartex" xmlns:cx8="http://schemas.microsoft.com/office/drawing/2016/5/14/chartex" xmlns:mc="http://schemas.openxmlformats.org/markup-compatibility/2006" xmlns:aink="http://schemas.microsoft.com/office/drawing/2016/ink" xmlns:am3d="http://schemas.microsoft.com/office/drawing/2017/model3d" xmlns:o="urn:schemas-microsoft-com:office:office" xmlns:r="http://schemas.openxmlformats.org/officeDocument/2006/relationships" xmlns:m="http://schemas.openxmlformats.org/officeDocument/2006/math" xmlns:v="urn:schemas-microsoft-com:vml" xmlns:wp14="http://schemas.microsoft.com/office/word/2010/wordprocessingDrawing" xmlns:wp="http://schemas.openxmlformats.org/drawingml/2006/wordprocessingDrawing" xmlns:w10="urn:schemas-microsoft-com:office:word" xmlns:w="http://schemas.openxmlformats.org/wordprocessingml/2006/main" xmlns:w14="http://schemas.microsoft.com/office/word/2010/wordml" xmlns:w15="http://schemas.microsoft.com/office/word/2012/wordml" xmlns:w16cid="http://schemas.microsoft.com/office/word/2016/wordml/cid" xmlns:w16se="http://schemas.microsoft.com/office/word/2015/wordml/symex" xmlns:wpg="http://schemas.microsoft.com/office/word/2010/wordprocessingGroup" xmlns:wpi="http://schemas.microsoft.com/office/word/2010/wordprocessingInk" xmlns:wne="http://schemas.microsoft.com/office/word/2006/wordml" xmlns:wps="http://schemas.microsoft.com/office/word/2010/wordprocessingShape" mc:Ignorable="w14 w15 w16se w16cid wp14">
   <w:body>
     <w:p>
       <w:pPr>
@@ -1594,7 +1594,35 @@
           <w:sz w:val="20"/>
           <w:szCs w:val="20"/>
         </w:rPr>
-        <w:t xml:space="preserve">In order to gain more insight into the person-level data, we ran a number of association learners from the RWeka package. The rules output from the association learner provided insight into how individuals were distributed across multiple groups. The rules also confirmed some of the findings from the correlation </w:t>
+        <w:t xml:space="preserve">In order to gain more insight into the person-level data, we ran a number of association learners from the </w:t>
+      </w:r>
+      <w:r>
+        <w:rPr>
+          <w:sz w:val="20"/>
+          <w:szCs w:val="20"/>
+        </w:rPr>
+        <w:t>“</w:t>
+      </w:r>
+      <w:r>
+        <w:rPr>
+          <w:sz w:val="20"/>
+          <w:szCs w:val="20"/>
+        </w:rPr>
+        <w:t>RWeka</w:t>
+      </w:r>
+      <w:r>
+        <w:rPr>
+          <w:sz w:val="20"/>
+          <w:szCs w:val="20"/>
+        </w:rPr>
+        <w:t>”</w:t>
+      </w:r>
+      <w:r>
+        <w:rPr>
+          <w:sz w:val="20"/>
+          <w:szCs w:val="20"/>
+        </w:rPr>
+        <w:t xml:space="preserve"> package. The rules output from the association learner provided insight into how individuals were distributed across multiple groups. The rules also confirmed some of the findings from the correlation </w:t>
       </w:r>
       <w:r>
         <w:rPr>
@@ -1788,7 +1816,21 @@
           <w:sz w:val="20"/>
           <w:szCs w:val="20"/>
         </w:rPr>
-        <w:t>The “arules” package was also used which allowed us to specify a certain right-hand or left-hand side of the rule. We applied association learners to knowledge-based questions from the PRAMS data to attempt to identify a profile for the type of person who was answering the certain knowledge-based questions in</w:t>
+        <w:t>The “arules” package was also used which allowed us to specify a certain right-hand or left-hand side of the rule. We applied association learners to knowledge-based questions from the PRAMS data to attemp</w:t>
+      </w:r>
+      <w:r>
+        <w:rPr>
+          <w:sz w:val="20"/>
+          <w:szCs w:val="20"/>
+        </w:rPr>
+        <w:t xml:space="preserve">t to identify a profile for the persons who were answering each knowledge-based question </w:t>
+      </w:r>
+      <w:r>
+        <w:rPr>
+          <w:sz w:val="20"/>
+          <w:szCs w:val="20"/>
+        </w:rPr>
+        <w:t>in</w:t>
       </w:r>
       <w:r>
         <w:rPr>
@@ -2010,7 +2052,35 @@
           <w:sz w:val="20"/>
           <w:szCs w:val="20"/>
         </w:rPr>
-        <w:t xml:space="preserve"> period or even life span of most women, this study was more interested in the intermediate states of the matrices particularly after five and 30 time steps. Thus, if </w:t>
+        <w:t xml:space="preserve"> period </w:t>
+      </w:r>
+      <w:r>
+        <w:rPr>
+          <w:sz w:val="20"/>
+          <w:szCs w:val="20"/>
+        </w:rPr>
+        <w:t>(</w:t>
+      </w:r>
+      <w:r>
+        <w:rPr>
+          <w:sz w:val="20"/>
+          <w:szCs w:val="20"/>
+        </w:rPr>
+        <w:t>or even life span</w:t>
+      </w:r>
+      <w:r>
+        <w:rPr>
+          <w:sz w:val="20"/>
+          <w:szCs w:val="20"/>
+        </w:rPr>
+        <w:t>)</w:t>
+      </w:r>
+      <w:r>
+        <w:rPr>
+          <w:sz w:val="20"/>
+          <w:szCs w:val="20"/>
+        </w:rPr>
+        <w:t xml:space="preserve"> of most women, this study was more interested in the intermediate states of the matrices particularly after five and 30 time steps. Thus, if </w:t>
       </w:r>
       <w:r>
         <w:rPr>
@@ -2115,6 +2185,15 @@
     </w:p>
     <w:p>
       <w:pPr>
+        <w:ind w:firstLine="202"/>
+        <w:rPr>
+          <w:sz w:val="20"/>
+          <w:szCs w:val="20"/>
+        </w:rPr>
+      </w:pPr>
+    </w:p>
+    <w:p>
+      <w:pPr>
         <w:pStyle w:val="Heading3"/>
         <w:rPr>
           <w:sz w:val="20"/>
@@ -2142,7 +2221,7 @@
           <w:sz w:val="20"/>
           <w:szCs w:val="20"/>
         </w:rPr>
-        <w:t xml:space="preserve">For the PRAMS data, we performed a chi-square test to determine whether there were significant differences between the responses for each question in the Pregnancy survey for </w:t>
+        <w:t xml:space="preserve">For the PRAMS data, we performed a chi-square test to determine whether there were significant differences between </w:t>
       </w:r>
       <w:r>
         <w:rPr>
@@ -2150,7 +2229,7 @@
           <w:szCs w:val="20"/>
         </w:rPr>
         <w:lastRenderedPageBreak/>
-        <w:t>the group of respondents who said their pregnancy was unintended and those</w:t>
+        <w:t>the responses for each question in the Pregnancy survey for the group of respondents who said their pregnancy was unintended and those</w:t>
       </w:r>
       <w:r>
         <w:rPr>
@@ -2375,13 +2454,12 @@
       <w:r>
         <w:rPr>
           <w:noProof/>
-          <w:sz w:val="20"/>
         </w:rPr>
         <w:drawing>
-          <wp:inline distT="0" distB="0" distL="0" distR="0" wp14:anchorId="37CD4DA3" wp14:editId="5A283676">
-            <wp:extent cx="3168650" cy="2383650"/>
+          <wp:inline distT="0" distB="0" distL="0" distR="0" wp14:anchorId="2FF59CCA" wp14:editId="2FF07095">
+            <wp:extent cx="3200400" cy="2252345"/>
             <wp:effectExtent l="0" t="0" r="0" b="0"/>
-            <wp:docPr id="9" name="Picture 9" descr="https://lh3.googleusercontent.com/dc65rSfqXiZQWuI2MNopS2WZvfcEmZyA4DYQM_RmbBPvNyMdJYQyTR2OgemAv4vmBset7gXlckqYMWMb1DviCqbfUCeQrONiVyhDYPwMTDFQFEDam1jnjwe3uZLSqKTHy8m4zXvZPuE"/>
+            <wp:docPr id="2" name="Picture 2"/>
             <wp:cNvGraphicFramePr>
               <a:graphicFrameLocks xmlns:a="http://schemas.openxmlformats.org/drawingml/2006/main" noChangeAspect="1"/>
             </wp:cNvGraphicFramePr>
@@ -2389,36 +2467,23 @@
               <a:graphicData uri="http://schemas.openxmlformats.org/drawingml/2006/picture">
                 <pic:pic xmlns:pic="http://schemas.openxmlformats.org/drawingml/2006/picture">
                   <pic:nvPicPr>
-                    <pic:cNvPr id="0" name="Picture 1" descr="https://lh3.googleusercontent.com/dc65rSfqXiZQWuI2MNopS2WZvfcEmZyA4DYQM_RmbBPvNyMdJYQyTR2OgemAv4vmBset7gXlckqYMWMb1DviCqbfUCeQrONiVyhDYPwMTDFQFEDam1jnjwe3uZLSqKTHy8m4zXvZPuE"/>
-                    <pic:cNvPicPr>
-                      <a:picLocks noChangeAspect="1" noChangeArrowheads="1"/>
-                    </pic:cNvPicPr>
+                    <pic:cNvPr id="2" name="kaiser 98 corplot.png"/>
+                    <pic:cNvPicPr/>
                   </pic:nvPicPr>
                   <pic:blipFill>
-                    <a:blip r:embed="rId12">
-                      <a:extLst>
-                        <a:ext uri="{28A0092B-C50C-407E-A947-70E740481C1C}">
-                          <a14:useLocalDpi xmlns:a14="http://schemas.microsoft.com/office/drawing/2010/main" val="0"/>
-                        </a:ext>
-                      </a:extLst>
-                    </a:blip>
-                    <a:srcRect/>
+                    <a:blip r:embed="rId12"/>
                     <a:stretch>
                       <a:fillRect/>
                     </a:stretch>
                   </pic:blipFill>
-                  <pic:spPr bwMode="auto">
+                  <pic:spPr>
                     <a:xfrm>
                       <a:off x="0" y="0"/>
-                      <a:ext cx="3196677" cy="2404733"/>
+                      <a:ext cx="3200400" cy="2252345"/>
                     </a:xfrm>
                     <a:prstGeom prst="rect">
                       <a:avLst/>
                     </a:prstGeom>
-                    <a:noFill/>
-                    <a:ln>
-                      <a:noFill/>
-                    </a:ln>
                   </pic:spPr>
                 </pic:pic>
               </a:graphicData>
@@ -2477,7 +2542,19 @@
         <w:rPr>
           <w:color w:val="auto"/>
         </w:rPr>
-        <w:t>: Plot of correlation between variables for the  Kaiser 98 data set.</w:t>
+        <w:t>: Plot of correl</w:t>
+      </w:r>
+      <w:r>
+        <w:rPr>
+          <w:color w:val="auto"/>
+        </w:rPr>
+        <w:t>ation between variables for the</w:t>
+      </w:r>
+      <w:r>
+        <w:rPr>
+          <w:color w:val="auto"/>
+        </w:rPr>
+        <w:t xml:space="preserve"> Kaiser 98 data set.</w:t>
       </w:r>
     </w:p>
     <w:p>
@@ -2529,7 +2606,7 @@
                     </pic:cNvPicPr>
                   </pic:nvPicPr>
                   <pic:blipFill>
-                    <a:blip r:embed="rId12">
+                    <a:blip r:embed="rId13">
                       <a:extLst>
                         <a:ext uri="{28A0092B-C50C-407E-A947-70E740481C1C}">
                           <a14:useLocalDpi xmlns:a14="http://schemas.microsoft.com/office/drawing/2010/main" val="0"/>
@@ -2633,7 +2710,63 @@
           <w:sz w:val="20"/>
           <w:szCs w:val="20"/>
         </w:rPr>
-        <w:t xml:space="preserve">We see even a slight negative correlation between the Democrats respondents and having this knowledge regarding abortions. This may indicate that this young, democratic support for planned parenthood and funding is coming more from a place of support for easy access to birth control, STI testing and treatment, and preventative care than support for access to abortion services.   </w:t>
+        <w:t>We see even a slight negative c</w:t>
+      </w:r>
+      <w:r>
+        <w:rPr>
+          <w:sz w:val="20"/>
+          <w:szCs w:val="20"/>
+        </w:rPr>
+        <w:t>orrelation between the Democrat respondents and having the</w:t>
+      </w:r>
+      <w:r>
+        <w:rPr>
+          <w:sz w:val="20"/>
+          <w:szCs w:val="20"/>
+        </w:rPr>
+        <w:t xml:space="preserve"> knowledge </w:t>
+      </w:r>
+      <w:r>
+        <w:rPr>
+          <w:sz w:val="20"/>
+          <w:szCs w:val="20"/>
+        </w:rPr>
+        <w:t>that Planned Parenthood provides abortion services</w:t>
+      </w:r>
+      <w:r>
+        <w:rPr>
+          <w:sz w:val="20"/>
+          <w:szCs w:val="20"/>
+        </w:rPr>
+        <w:t xml:space="preserve">. This may indicate that </w:t>
+      </w:r>
+      <w:r>
+        <w:rPr>
+          <w:sz w:val="20"/>
+          <w:szCs w:val="20"/>
+        </w:rPr>
+        <w:t>the young, Democratic support for Planned P</w:t>
+      </w:r>
+      <w:r>
+        <w:rPr>
+          <w:sz w:val="20"/>
+          <w:szCs w:val="20"/>
+        </w:rPr>
+        <w:t xml:space="preserve">arenthood and </w:t>
+      </w:r>
+      <w:r>
+        <w:rPr>
+          <w:sz w:val="20"/>
+          <w:szCs w:val="20"/>
+        </w:rPr>
+        <w:t xml:space="preserve">its </w:t>
+      </w:r>
+      <w:r>
+        <w:rPr>
+          <w:sz w:val="20"/>
+          <w:szCs w:val="20"/>
+        </w:rPr>
+        <w:t xml:space="preserve">funding is coming more from a place of support for easy access to birth control, STI testing and treatment, and preventative care than support for access to abortion services.   </w:t>
       </w:r>
     </w:p>
     <w:p>
@@ -2854,7 +2987,49 @@
           <w:sz w:val="20"/>
           <w:szCs w:val="20"/>
         </w:rPr>
-        <w:t xml:space="preserve">uestion I the strongest rule for answering the question incorrectly was simply Education = less than high school (support = 0.0138, confidence = 0.6957, lift = 3.2958, count = 16).  Education appeared   in many of the rules, as did age and low income. The profile we saw was low levels of education, high or low ages, and low income individuals were more likely to incorrectly answer Question I. </w:t>
+        <w:t>uestion I the strongest rule for answering the question incorrectly was simply Education = less than high school (support = 0.0138, confidence = 0.6957, lift = 3.2958, cou</w:t>
+      </w:r>
+      <w:r>
+        <w:rPr>
+          <w:sz w:val="20"/>
+          <w:szCs w:val="20"/>
+        </w:rPr>
+        <w:t xml:space="preserve">nt = 16).  Education appeared </w:t>
+      </w:r>
+      <w:r>
+        <w:rPr>
+          <w:sz w:val="20"/>
+          <w:szCs w:val="20"/>
+        </w:rPr>
+        <w:t xml:space="preserve">in many of the rules, as did age and low income. </w:t>
+      </w:r>
+      <w:r>
+        <w:rPr>
+          <w:sz w:val="20"/>
+          <w:szCs w:val="20"/>
+        </w:rPr>
+        <w:t>Individuals with</w:t>
+      </w:r>
+      <w:r>
+        <w:rPr>
+          <w:sz w:val="20"/>
+          <w:szCs w:val="20"/>
+        </w:rPr>
+        <w:t xml:space="preserve"> low levels of educa</w:t>
+      </w:r>
+      <w:r>
+        <w:rPr>
+          <w:sz w:val="20"/>
+          <w:szCs w:val="20"/>
+        </w:rPr>
+        <w:t>tion, high or low age, and low-</w:t>
+      </w:r>
+      <w:r>
+        <w:rPr>
+          <w:sz w:val="20"/>
+          <w:szCs w:val="20"/>
+        </w:rPr>
+        <w:t xml:space="preserve">income were more likely to incorrectly answer Question I. </w:t>
       </w:r>
     </w:p>
     <w:p>
@@ -2898,7 +3073,63 @@
           <w:sz w:val="20"/>
           <w:szCs w:val="20"/>
         </w:rPr>
-        <w:t>Question III had a clear profile – middle-aged (45-54) individuals with conservative politics (PoliticalPartyAffiliation = Republican or PoliticsGeneral = Conservative) were useful predictors for an incorrect answer. This could be explained by considering that these individuals will not need these services through Planned Parenthood, and being Republican or Conservative – are less likely to support Planned Parenthood, so could have less awareness of all the services.</w:t>
+        <w:t xml:space="preserve">Question III had a clear profile – middle-aged (45-54) individuals with conservative politics (PoliticalPartyAffiliation = Republican or PoliticsGeneral = Conservative) were useful predictors for an incorrect answer. This could be explained by considering that these individuals will not need these services through Planned Parenthood, and being Republican or Conservative – are less likely to support Planned Parenthood, </w:t>
+      </w:r>
+      <w:r>
+        <w:rPr>
+          <w:sz w:val="20"/>
+          <w:szCs w:val="20"/>
+        </w:rPr>
+        <w:t>thus</w:t>
+      </w:r>
+      <w:r>
+        <w:rPr>
+          <w:sz w:val="20"/>
+          <w:szCs w:val="20"/>
+        </w:rPr>
+        <w:t xml:space="preserve"> </w:t>
+      </w:r>
+      <w:r>
+        <w:rPr>
+          <w:sz w:val="20"/>
+          <w:szCs w:val="20"/>
+        </w:rPr>
+        <w:t>may</w:t>
+      </w:r>
+      <w:r>
+        <w:rPr>
+          <w:sz w:val="20"/>
+          <w:szCs w:val="20"/>
+        </w:rPr>
+        <w:t xml:space="preserve"> have </w:t>
+      </w:r>
+      <w:r>
+        <w:rPr>
+          <w:sz w:val="20"/>
+          <w:szCs w:val="20"/>
+        </w:rPr>
+        <w:t xml:space="preserve">generally </w:t>
+      </w:r>
+      <w:r>
+        <w:rPr>
+          <w:sz w:val="20"/>
+          <w:szCs w:val="20"/>
+        </w:rPr>
+        <w:t>less awareness of all the services</w:t>
+      </w:r>
+      <w:r>
+        <w:rPr>
+          <w:sz w:val="20"/>
+          <w:szCs w:val="20"/>
+        </w:rPr>
+        <w:t xml:space="preserve"> they provide</w:t>
+      </w:r>
+      <w:r>
+        <w:rPr>
+          <w:sz w:val="20"/>
+          <w:szCs w:val="20"/>
+        </w:rPr>
+        <w:t>.</w:t>
       </w:r>
     </w:p>
     <w:p>
@@ -2934,13 +3165,27 @@
           <w:sz w:val="20"/>
           <w:szCs w:val="20"/>
         </w:rPr>
-        <w:t>answered incorrectly by individuals with low income and low levels of education. This is the knowledge-based question which was most frequently answered correctly. The strongest rules was Education = high school incomplete, Income = less than $20,000, PoliticsGeneral = Moderate (support = 0.0035, confidence = 0.5, life = 6.8810, count =4).</w:t>
-      </w:r>
-    </w:p>
-    <w:p>
-      <w:pPr>
-        <w:rPr>
-          <w:sz w:val="20"/>
+        <w:t>answered incorrectly by individuals with low income and low levels of education. This is the knowledge-based question which was most frequently answered</w:t>
+      </w:r>
+      <w:r>
+        <w:rPr>
+          <w:sz w:val="20"/>
+          <w:szCs w:val="20"/>
+        </w:rPr>
+        <w:t xml:space="preserve"> correctly. The strongest rule </w:t>
+      </w:r>
+      <w:r>
+        <w:rPr>
+          <w:sz w:val="20"/>
+          <w:szCs w:val="20"/>
+        </w:rPr>
+        <w:t>was Education = high school incomplete, Income = less than $20,000, PoliticsGeneral = Moderate (support = 0.0035, confidence = 0.5, life = 6.8810, count =4).</w:t>
+      </w:r>
+    </w:p>
+    <w:p>
+      <w:pPr>
+        <w:rPr>
+          <w:sz w:val="22"/>
           <w:szCs w:val="20"/>
         </w:rPr>
       </w:pPr>
@@ -2966,43 +3211,108 @@
         <w:t xml:space="preserve"> </w:t>
       </w:r>
       <w:r>
+        <w:rPr>
+          <w:sz w:val="20"/>
+        </w:rPr>
+        <w:t>This is our first glimpse at a common theme – that individuals who stand to benefit most from knowledge or support of certain programs are less likely to have that knowledge or support.</w:t>
+      </w:r>
+      <w:r>
+        <w:rPr>
+          <w:sz w:val="20"/>
+        </w:rPr>
+        <w:t xml:space="preserve"> We’ve seen that younger women and lower-income women experience higher rates of unplanned pregnancy than the general population. Thus, this population likely also considers abortion at a higher rate. It would be beneficial for them to have knowledge regarding the topic and the politics surrounding at a rate more closely matched with the rate at which it is affecting them.</w:t>
+      </w:r>
+    </w:p>
+    <w:p>
+      <w:pPr>
+        <w:pStyle w:val="Heading2"/>
+        <w:rPr>
+          <w:sz w:val="20"/>
+          <w:szCs w:val="20"/>
+        </w:rPr>
+      </w:pPr>
+      <w:r>
         <w:t xml:space="preserve"> </w:t>
       </w:r>
-    </w:p>
-    <w:p>
-      <w:pPr>
-        <w:pStyle w:val="Heading2"/>
-        <w:rPr>
-          <w:sz w:val="20"/>
-          <w:szCs w:val="20"/>
-        </w:rPr>
-      </w:pPr>
-      <w:r>
+      <w:r>
+        <w:rPr>
+          <w:sz w:val="20"/>
+        </w:rPr>
+        <w:t>Modelling Birth Control Efficacy with Markov Chains</w:t>
+      </w:r>
+    </w:p>
+    <w:p>
+      <w:pPr>
+        <w:rPr>
+          <w:sz w:val="20"/>
+        </w:rPr>
+      </w:pPr>
+      <w:r>
+        <w:t xml:space="preserve">    </w:t>
+      </w:r>
+      <w:r>
+        <w:rPr>
+          <w:sz w:val="20"/>
+        </w:rPr>
+        <w:t>The first simulation (Sim. 1) assumed pregnancy to be an absorbing state (meaning that once an individual becomes pregnant she is removed from the population). It was also assumed that after each step in the Markov Chain a woman would randomly switch her birth control. The probability of switching to any given birth control method (including the method that the woman was using at the current time step) was proportional to the percentage of Americans who used that particular method of birth control. Those probabilities were calculated from statistics provided by the Guttmacher Institute</w:t>
+      </w:r>
+      <w:r>
+        <w:rPr>
+          <w:sz w:val="20"/>
+        </w:rPr>
+        <w:t xml:space="preserve"> [3].</w:t>
+      </w:r>
+      <w:r>
+        <w:rPr>
+          <w:sz w:val="20"/>
+        </w:rPr>
         <w:t xml:space="preserve"> </w:t>
       </w:r>
       <w:r>
         <w:rPr>
           <w:sz w:val="20"/>
         </w:rPr>
-        <w:t>Modelling Birth Control Efficacy with Markov Chains</w:t>
-      </w:r>
-    </w:p>
-    <w:p>
-      <w:pPr>
-        <w:rPr>
-          <w:sz w:val="20"/>
-          <w:szCs w:val="20"/>
-        </w:rPr>
-      </w:pPr>
-      <w:r>
-        <w:t xml:space="preserve">    </w:t>
-      </w:r>
-      <w:r>
-        <w:rPr>
-          <w:sz w:val="20"/>
-        </w:rPr>
-        <w:t xml:space="preserve">The first simulation (Sim. 1) assumed pregnancy to be an absorbing state (meaning that once an individual becomes pregnant she is removed from the population). It was also assumed that after each step in the Markov Chain a woman would randomly switch her birth control. The probability of switching to any given birth control method (including the method that the woman was using at the current time step) was proportional to the percentage of Americans who used that particular method of birth control. Those probabilities were calculated from statistics provided by the Guttmacher Institute </w:t>
-      </w:r>
+        <w:t xml:space="preserve">The probabilities were scaled to account for the probability of being put </w:t>
+      </w:r>
+      <w:r>
+        <w:rPr>
+          <w:sz w:val="20"/>
+        </w:rPr>
+        <w:t>in the absorbing pregnant state and to preserve the stochastic nature of the rows.</w:t>
+      </w:r>
+      <w:r>
+        <w:rPr>
+          <w:sz w:val="20"/>
+        </w:rPr>
+        <w:t xml:space="preserve"> The transition matrix</w:t>
+      </w:r>
+      <w:r>
+        <w:rPr>
+          <w:sz w:val="20"/>
+        </w:rPr>
+        <w:t xml:space="preserve"> for Sim. 1</w:t>
+      </w:r>
+      <w:r>
+        <w:rPr>
+          <w:sz w:val="20"/>
+        </w:rPr>
+        <w:t xml:space="preserve"> is given by Table 1.</w:t>
+      </w:r>
+    </w:p>
+    <w:p>
+      <w:pPr>
+        <w:rPr>
+          <w:sz w:val="20"/>
+        </w:rPr>
+      </w:pPr>
+    </w:p>
+    <w:p>
+      <w:pPr>
+        <w:rPr>
+          <w:sz w:val="20"/>
+          <w:szCs w:val="20"/>
+        </w:rPr>
+      </w:pPr>
       <w:r>
         <w:rPr>
           <w:sz w:val="20"/>
@@ -5748,13 +6058,6 @@
           <w:sz w:val="20"/>
         </w:rPr>
       </w:pPr>
-    </w:p>
-    <w:p>
-      <w:pPr>
-        <w:rPr>
-          <w:sz w:val="20"/>
-        </w:rPr>
-      </w:pPr>
       <w:r>
         <w:rPr>
           <w:sz w:val="20"/>
@@ -5765,31 +6068,7 @@
         <w:rPr>
           <w:sz w:val="20"/>
         </w:rPr>
-        <w:t xml:space="preserve">[3]. The probabilities were scaled to account for the probability of being put </w:t>
-      </w:r>
-      <w:r>
-        <w:rPr>
-          <w:sz w:val="20"/>
-        </w:rPr>
-        <w:t>in the absorbing pregnant state and to preserve the stochastic nature of the rows.</w:t>
-      </w:r>
-      <w:r>
-        <w:rPr>
-          <w:sz w:val="20"/>
-        </w:rPr>
-        <w:t xml:space="preserve"> The transition matrix</w:t>
-      </w:r>
-      <w:r>
-        <w:rPr>
-          <w:sz w:val="20"/>
-        </w:rPr>
-        <w:t xml:space="preserve"> for Sim. 1</w:t>
-      </w:r>
-      <w:r>
-        <w:rPr>
-          <w:sz w:val="20"/>
-        </w:rPr>
-        <w:t xml:space="preserve"> is given by Table 1. </w:t>
+        <w:t xml:space="preserve"> </w:t>
       </w:r>
     </w:p>
     <w:p>
@@ -5902,6 +6181,7 @@
         <w:rPr>
           <w:sz w:val="20"/>
         </w:rPr>
+        <w:lastRenderedPageBreak/>
         <w:t xml:space="preserve">    Finally, to demonstrate the effects of proper use of birth control on unplanned pregnancies, we ran a fourth simulation (Sim. 4) that assumed perfect use for all of the birth control methods. Methods with efficacies that were reported as greater than 99% were assumed to be 99.9%. The probabilities of switching methods after each time step were calculated in the same fashion as in simulations 1 and 2. After five time steps, </w:t>
       </w:r>
       <w:r>
@@ -5941,18 +6221,78 @@
         </w:rPr>
         <w:t xml:space="preserve">highlight the </w:t>
       </w:r>
-    </w:p>
-    <w:p>
-      <w:pPr>
-        <w:rPr>
-          <w:sz w:val="20"/>
-        </w:rPr>
-      </w:pPr>
-      <w:r>
-        <w:rPr>
-          <w:sz w:val="20"/>
-        </w:rPr>
-        <w:lastRenderedPageBreak/>
+      <w:r>
+        <w:rPr>
+          <w:sz w:val="20"/>
+        </w:rPr>
+        <w:t xml:space="preserve">importance of </w:t>
+      </w:r>
+      <w:r>
+        <w:rPr>
+          <w:sz w:val="20"/>
+        </w:rPr>
+        <w:t>both</w:t>
+      </w:r>
+      <w:r>
+        <w:rPr>
+          <w:sz w:val="20"/>
+        </w:rPr>
+        <w:t xml:space="preserve"> proper use of birth control</w:t>
+      </w:r>
+      <w:r>
+        <w:rPr>
+          <w:sz w:val="20"/>
+        </w:rPr>
+        <w:t xml:space="preserve"> and the</w:t>
+      </w:r>
+      <w:r>
+        <w:rPr>
+          <w:sz w:val="20"/>
+        </w:rPr>
+        <w:t xml:space="preserve"> importance of selecting a</w:t>
+      </w:r>
+      <w:r>
+        <w:rPr>
+          <w:sz w:val="20"/>
+        </w:rPr>
+        <w:t>n effective</w:t>
+      </w:r>
+      <w:r>
+        <w:rPr>
+          <w:sz w:val="20"/>
+        </w:rPr>
+        <w:t xml:space="preserve"> method. Thus, if a woman wishes to prevent pregnancy, it is imperative for her to select a more effective method </w:t>
+      </w:r>
+      <w:r>
+        <w:rPr>
+          <w:sz w:val="20"/>
+        </w:rPr>
+        <w:t>like the implant or IUD because</w:t>
+      </w:r>
+      <w:r>
+        <w:rPr>
+          <w:sz w:val="20"/>
+        </w:rPr>
+        <w:t xml:space="preserve">, over time, the probability of having an unplanned pregnancy will vary greatly from method to method. Furthermore, the woman must use the selected method properly as this too can greatly impact efficacy as summarized in Table 2. For example, if condoms are used perfectly, the probability of unplanned pregnancy after 30 years is 41.9% which, although high, is significantly less than average use which, after 30 years, is 97.9%. </w:t>
+      </w:r>
+    </w:p>
+    <w:p>
+      <w:pPr>
+        <w:rPr>
+          <w:sz w:val="20"/>
+        </w:rPr>
+      </w:pPr>
+    </w:p>
+    <w:p>
+      <w:pPr>
+        <w:rPr>
+          <w:sz w:val="20"/>
+        </w:rPr>
+      </w:pPr>
+      <w:r>
+        <w:rPr>
+          <w:sz w:val="20"/>
+        </w:rPr>
         <w:t>Table 2: Summary of Markov Chain intermediate phases for n = 5 and 30 for all simulated environment</w:t>
       </w:r>
     </w:p>
@@ -8495,67 +8835,6 @@
       </w:pPr>
     </w:p>
     <w:p>
-      <w:pPr>
-        <w:rPr>
-          <w:sz w:val="20"/>
-        </w:rPr>
-      </w:pPr>
-      <w:r>
-        <w:rPr>
-          <w:sz w:val="20"/>
-        </w:rPr>
-        <w:t xml:space="preserve">importance of </w:t>
-      </w:r>
-      <w:r>
-        <w:rPr>
-          <w:sz w:val="20"/>
-        </w:rPr>
-        <w:t>both</w:t>
-      </w:r>
-      <w:r>
-        <w:rPr>
-          <w:sz w:val="20"/>
-        </w:rPr>
-        <w:t xml:space="preserve"> proper use of birth control</w:t>
-      </w:r>
-      <w:r>
-        <w:rPr>
-          <w:sz w:val="20"/>
-        </w:rPr>
-        <w:t xml:space="preserve"> and the</w:t>
-      </w:r>
-      <w:r>
-        <w:rPr>
-          <w:sz w:val="20"/>
-        </w:rPr>
-        <w:t xml:space="preserve"> importance of selecting a</w:t>
-      </w:r>
-      <w:r>
-        <w:rPr>
-          <w:sz w:val="20"/>
-        </w:rPr>
-        <w:t>n effective</w:t>
-      </w:r>
-      <w:r>
-        <w:rPr>
-          <w:sz w:val="20"/>
-        </w:rPr>
-        <w:t xml:space="preserve"> method. Thus, if a woman wishes to prevent pregnancy, it is imperative for her to select a more effective method </w:t>
-      </w:r>
-      <w:r>
-        <w:rPr>
-          <w:sz w:val="20"/>
-        </w:rPr>
-        <w:t>like the implant or IUD because</w:t>
-      </w:r>
-      <w:r>
-        <w:rPr>
-          <w:sz w:val="20"/>
-        </w:rPr>
-        <w:t xml:space="preserve">, over time, the probability of having an unplanned pregnancy will vary greatly from method to method. Furthermore, the woman must use the selected method properly as this too can greatly impact efficacy as summarized in Table 2. For example, if condoms are used perfectly, the probability of unplanned pregnancy after 30 years is 41.9% which, although high, is significantly less than average use which, after 30 years, is 97.9%. </w:t>
-      </w:r>
-    </w:p>
-    <w:p>
       <w:r>
         <w:rPr>
           <w:sz w:val="20"/>
@@ -8634,6 +8913,13 @@
     </w:p>
     <w:p>
       <w:pPr>
+        <w:rPr>
+          <w:sz w:val="20"/>
+        </w:rPr>
+      </w:pPr>
+    </w:p>
+    <w:p>
+      <w:pPr>
         <w:pStyle w:val="Heading3"/>
         <w:rPr>
           <w:sz w:val="20"/>
@@ -8656,13 +8942,7 @@
         <w:rPr>
           <w:sz w:val="20"/>
         </w:rPr>
-        <w:t xml:space="preserve">   While only 6% of those intending to get pregnant were using birth control, 49% of those who labeled their pregnancy as </w:t>
-      </w:r>
-      <w:r>
-        <w:rPr>
-          <w:sz w:val="20"/>
-        </w:rPr>
-        <w:t xml:space="preserve">unintended were using some form of birth control. Among unintended pregnancies, condoms, withdrawal, and Calendar rhythm methods are cited at much higher rates than the general population. </w:t>
+        <w:t xml:space="preserve">   While only 6% of those intending to get pregnant were using birth control, 49% of those who labeled their pregnancy as unintended were using some form of birth control. Among unintended pregnancies, condoms, withdrawal, and Calendar rhythm methods are cited at much higher rates than the general population. </w:t>
       </w:r>
       <w:r>
         <w:rPr>
@@ -8690,15 +8970,31 @@
         <w:rPr>
           <w:sz w:val="20"/>
         </w:rPr>
-        <w:t xml:space="preserve"> the unintended group (P-value ͌</w:t>
-      </w:r>
-      <w:bookmarkStart w:id="0" w:name="_GoBack"/>
-      <w:bookmarkEnd w:id="0"/>
-      <w:r>
-        <w:rPr>
-          <w:sz w:val="20"/>
-        </w:rPr>
-        <w:t xml:space="preserve"> 0) is the belief that the respondent cannot become pregnant. 32% of the respondents with unintended pregnancies believed this to be the case compare to on</w:t>
+        <w:t xml:space="preserve"> th</w:t>
+      </w:r>
+      <w:r>
+        <w:rPr>
+          <w:sz w:val="20"/>
+        </w:rPr>
+        <w:t>e unintended group (p</w:t>
+      </w:r>
+      <w:r>
+        <w:rPr>
+          <w:sz w:val="20"/>
+        </w:rPr>
+        <w:t>-value</w:t>
+      </w:r>
+      <w:r>
+        <w:rPr>
+          <w:sz w:val="20"/>
+        </w:rPr>
+        <w:sym w:font="Symbol" w:char="F0BB"/>
+      </w:r>
+      <w:r>
+        <w:rPr>
+          <w:sz w:val="20"/>
+        </w:rPr>
+        <w:t>0) is the belief that the respondent cannot become pregnant. 32% of the respondents with unintended pregnancies believed this to be the case compare to on</w:t>
       </w:r>
       <w:r>
         <w:rPr>
@@ -8784,7 +9080,15 @@
           <w:sz w:val="20"/>
           <w:szCs w:val="20"/>
         </w:rPr>
-        <w:t xml:space="preserve">However, because other data sets had economic groupings, financial ties between planned and unplanned pregnancies were investigates further. In order to unify disjoint data sets, an initial insight, however obvious, had to be made into unplanned pregnancies. Using the PRAMS data, we were able to identify a strong, negative linear correlation of -0.940 between income bracket and proportion of women who indicated they had an unplanned pregnancy. This means that the proportion of women reporting unplanned pregnancies decreases with increasing income levels. Because there were only two responses and no missing values, the correlation for planned pregnancies was the same magnitude, but with the opposite sign (0.940). To clarify, “proportion” refers to the percentage of women from a given income bracket to answer the question with the given answer. Figure </w:t>
+        <w:t xml:space="preserve">However, because other data sets had economic groupings, financial ties between planned and unplanned pregnancies were investigates further. In order to unify disjoint data sets, an initial insight, however obvious, had to be made into unplanned pregnancies. Using the PRAMS data, we were able to identify a strong, negative linear correlation of -0.940 between income bracket and proportion of women who indicated they had an unplanned pregnancy. This means that the proportion of women reporting unplanned pregnancies decreases with increasing income levels. Because there were only two responses and no missing values, the correlation for planned pregnancies was the same magnitude, but with the </w:t>
+      </w:r>
+      <w:r>
+        <w:rPr>
+          <w:sz w:val="20"/>
+          <w:szCs w:val="20"/>
+        </w:rPr>
+        <w:lastRenderedPageBreak/>
+        <w:t xml:space="preserve">opposite sign (0.940). To clarify, “proportion” refers to the percentage of women from a given income bracket to answer the question with the given answer. Figure </w:t>
       </w:r>
       <w:r>
         <w:rPr>
@@ -8848,208 +9152,11 @@
           <w:sz w:val="20"/>
           <w:szCs w:val="20"/>
         </w:rPr>
-        <w:lastRenderedPageBreak/>
         <w:drawing>
           <wp:inline distT="0" distB="0" distL="0" distR="0" wp14:anchorId="586351EB" wp14:editId="0D4C15E6">
             <wp:extent cx="2901950" cy="2141916"/>
             <wp:effectExtent l="0" t="0" r="0" b="0"/>
             <wp:docPr id="1" name="Picture 1"/>
-            <wp:cNvGraphicFramePr>
-              <a:graphicFrameLocks xmlns:a="http://schemas.openxmlformats.org/drawingml/2006/main" noChangeAspect="1"/>
-            </wp:cNvGraphicFramePr>
-            <a:graphic xmlns:a="http://schemas.openxmlformats.org/drawingml/2006/main">
-              <a:graphicData uri="http://schemas.openxmlformats.org/drawingml/2006/picture">
-                <pic:pic xmlns:pic="http://schemas.openxmlformats.org/drawingml/2006/picture">
-                  <pic:nvPicPr>
-                    <pic:cNvPr id="1" name=""/>
-                    <pic:cNvPicPr/>
-                  </pic:nvPicPr>
-                  <pic:blipFill>
-                    <a:blip r:embed="rId13"/>
-                    <a:stretch>
-                      <a:fillRect/>
-                    </a:stretch>
-                  </pic:blipFill>
-                  <pic:spPr>
-                    <a:xfrm>
-                      <a:off x="0" y="0"/>
-                      <a:ext cx="2901950" cy="2141916"/>
-                    </a:xfrm>
-                    <a:prstGeom prst="rect">
-                      <a:avLst/>
-                    </a:prstGeom>
-                  </pic:spPr>
-                </pic:pic>
-              </a:graphicData>
-            </a:graphic>
-          </wp:inline>
-        </w:drawing>
-      </w:r>
-    </w:p>
-    <w:p>
-      <w:pPr>
-        <w:pStyle w:val="Caption"/>
-        <w:rPr>
-          <w:color w:val="auto"/>
-          <w:sz w:val="20"/>
-          <w:szCs w:val="20"/>
-        </w:rPr>
-      </w:pPr>
-      <w:r>
-        <w:rPr>
-          <w:color w:val="auto"/>
-        </w:rPr>
-        <w:t xml:space="preserve">Figure </w:t>
-      </w:r>
-      <w:r>
-        <w:rPr>
-          <w:color w:val="auto"/>
-        </w:rPr>
-        <w:fldChar w:fldCharType="begin"/>
-      </w:r>
-      <w:r>
-        <w:rPr>
-          <w:color w:val="auto"/>
-        </w:rPr>
-        <w:instrText xml:space="preserve"> SEQ Figure \* ARABIC </w:instrText>
-      </w:r>
-      <w:r>
-        <w:rPr>
-          <w:color w:val="auto"/>
-        </w:rPr>
-        <w:fldChar w:fldCharType="separate"/>
-      </w:r>
-      <w:r>
-        <w:rPr>
-          <w:noProof/>
-          <w:color w:val="auto"/>
-        </w:rPr>
-        <w:t>6</w:t>
-      </w:r>
-      <w:r>
-        <w:rPr>
-          <w:color w:val="auto"/>
-        </w:rPr>
-        <w:fldChar w:fldCharType="end"/>
-      </w:r>
-      <w:r>
-        <w:rPr>
-          <w:color w:val="auto"/>
-        </w:rPr>
-        <w:t>: Bar plot of the proportion of planned and unplanned pregnancies by income bracket from the PRAMS data set</w:t>
-      </w:r>
-      <w:r>
-        <w:rPr>
-          <w:color w:val="auto"/>
-          <w:sz w:val="20"/>
-          <w:szCs w:val="20"/>
-        </w:rPr>
-        <w:t xml:space="preserve"> </w:t>
-      </w:r>
-    </w:p>
-    <w:p>
-      <w:pPr>
-        <w:rPr>
-          <w:sz w:val="20"/>
-          <w:szCs w:val="20"/>
-        </w:rPr>
-      </w:pPr>
-      <w:r>
-        <w:rPr>
-          <w:sz w:val="20"/>
-          <w:szCs w:val="20"/>
-        </w:rPr>
-        <w:t xml:space="preserve">    </w:t>
-      </w:r>
-      <w:r>
-        <w:rPr>
-          <w:sz w:val="20"/>
-          <w:szCs w:val="20"/>
-        </w:rPr>
-        <w:t xml:space="preserve">The first question was opinion based and only looked at a subset of the data. The data was subset only to individuals who supported a law requiring all private healthcare plans to cover the cost of maternity care. That subset of individuals was then asked whether or not they still supported the requirement for private health plans to cover maternity care even if it meant that some people had to pay for benefits they did not use. The correlation between income and the proportion of women from a given income bracket who now opposed this requirement was -0.841. This correlation is strongly negative and indicates that as income increases, the proportion of women opposing such a requirement decreases. This finding is counterintuitive as lower income women are at greater risk of having an unplanned pregnancy and may need those benefits which they now oppose. Because of missing values, the correlation of income and proportion of respondents is not the same magnitude for those who still support the requirement, but they are still similar (0.866). As expected, the correlation is in the opposite direction which indicates a very similar trend. A log-likelihood ratio test confirmed that there were statistically significant differences between the income brackets and the proportions of people indicating they were in support of such a law. </w:t>
-      </w:r>
-    </w:p>
-    <w:p>
-      <w:pPr>
-        <w:rPr>
-          <w:sz w:val="20"/>
-          <w:szCs w:val="20"/>
-        </w:rPr>
-      </w:pPr>
-      <w:r>
-        <w:rPr>
-          <w:sz w:val="20"/>
-          <w:szCs w:val="20"/>
-        </w:rPr>
-        <w:t xml:space="preserve">    </w:t>
-      </w:r>
-      <w:r>
-        <w:rPr>
-          <w:sz w:val="20"/>
-          <w:szCs w:val="20"/>
-        </w:rPr>
-        <w:t xml:space="preserve">The first of the knowledge-based questions asked the respondent if she believed that there was currently a ban on federal Medicaid funds being used for abortions. The correct answer to this question is “Yes, there is currently such a ban.” Among people answering correctly, there was a 0.707 correlation between proportion of respondents from income category and income, meaning that, proportionally, more people from higher income brackets are getting this question wrong. However, the correlation is not as strong among people who answered “No, there is currently no such ban,” only -0.290. This large difference is due to higher numbers of people responding that they did not know the answer to the question. The weaker correlation here suggests there is a weaker linear relationship between believing in the wrong answer and income; however, the relationship is still present. Because there were different ways people could fall into the “unknown” categories and because they generally had very few people in them, these “unknown” categories were not analyzed. </w:t>
-      </w:r>
-    </w:p>
-    <w:p>
-      <w:pPr>
-        <w:rPr>
-          <w:sz w:val="20"/>
-          <w:szCs w:val="20"/>
-        </w:rPr>
-      </w:pPr>
-      <w:r>
-        <w:rPr>
-          <w:sz w:val="20"/>
-          <w:szCs w:val="20"/>
-        </w:rPr>
-        <w:t xml:space="preserve">    </w:t>
-      </w:r>
-      <w:r>
-        <w:rPr>
-          <w:sz w:val="20"/>
-          <w:szCs w:val="20"/>
-        </w:rPr>
-        <w:t xml:space="preserve">The final two questions dealt with Planned Parenthood services. The first asked respondents whether or not Planned Parenthood provided contraception/birth control. The proportions of people incorrectly answering “No, Planned Parenthood does not provide contraception/birth control” were generally lower than for all the other questions (ranging between 0% and 12.1% among the different income levels). However, despite higher proportions of people answering this question correctly, the responses were still strongly correlated with income. The correlation between the proportion of women answering “Yes, Planned Parenthood does provide contraception/birth control” and income bracket was 0.835, meaning greater proportions of women from higher income brackets were answering the question correctly. Similarly, the correlation was -0.757 among women answering the question incorrectly. Interestingly, when the entire survey was analyzed (not just subset to women), the correlations were a little stronger for both answers, 0.896 and -0.902 respectively. A log likelihood ratio test confirmed statistically significant differences between the groups. </w:t>
-      </w:r>
-    </w:p>
-    <w:p>
-      <w:pPr>
-        <w:rPr>
-          <w:sz w:val="20"/>
-          <w:szCs w:val="20"/>
-        </w:rPr>
-      </w:pPr>
-      <w:r>
-        <w:rPr>
-          <w:sz w:val="20"/>
-          <w:szCs w:val="20"/>
-        </w:rPr>
-        <w:t xml:space="preserve">    </w:t>
-      </w:r>
-      <w:r>
-        <w:rPr>
-          <w:sz w:val="20"/>
-          <w:szCs w:val="20"/>
-        </w:rPr>
-        <w:t xml:space="preserve">The last question asked respondents whether Planned Parenthood provided abortions. The responses to this question, summarized by Figure 3, varied greatly. We cannot be sure of the cause of these differences, but the strength of the correlations indicates that there is a strong linear relationship between income and the proportion of women to answer this question correctly as well as incorrectly. The correlation between proportion of women responding correctly to the question and income 0.927 which indicated a very strong linear relationship between income and knowing that Planned Parenthood provides abortions with higher proportions of women from higher income brackets answering correctly. Similarly, the correlation between women answering incorrectly was -0.893 which indicates a very similar trend. Again, a log likelihood ratio test confirmed statistically significant differences between the groups. </w:t>
-      </w:r>
-    </w:p>
-    <w:p>
-      <w:pPr>
-        <w:keepNext/>
-      </w:pPr>
-      <w:r>
-        <w:rPr>
-          <w:noProof/>
-          <w:sz w:val="20"/>
-          <w:szCs w:val="20"/>
-        </w:rPr>
-        <w:drawing>
-          <wp:inline distT="0" distB="0" distL="0" distR="0" wp14:anchorId="480C15F1" wp14:editId="12B295FF">
-            <wp:extent cx="3200400" cy="2362200"/>
-            <wp:effectExtent l="0" t="0" r="0" b="0"/>
-            <wp:docPr id="4" name="Picture 4"/>
             <wp:cNvGraphicFramePr>
               <a:graphicFrameLocks xmlns:a="http://schemas.openxmlformats.org/drawingml/2006/main" noChangeAspect="1"/>
             </wp:cNvGraphicFramePr>
@@ -9069,6 +9176,224 @@
                   <pic:spPr>
                     <a:xfrm>
                       <a:off x="0" y="0"/>
+                      <a:ext cx="2901950" cy="2141916"/>
+                    </a:xfrm>
+                    <a:prstGeom prst="rect">
+                      <a:avLst/>
+                    </a:prstGeom>
+                  </pic:spPr>
+                </pic:pic>
+              </a:graphicData>
+            </a:graphic>
+          </wp:inline>
+        </w:drawing>
+      </w:r>
+    </w:p>
+    <w:p>
+      <w:pPr>
+        <w:pStyle w:val="Caption"/>
+        <w:rPr>
+          <w:color w:val="auto"/>
+          <w:sz w:val="20"/>
+          <w:szCs w:val="20"/>
+        </w:rPr>
+      </w:pPr>
+      <w:r>
+        <w:rPr>
+          <w:color w:val="auto"/>
+        </w:rPr>
+        <w:t xml:space="preserve">Figure </w:t>
+      </w:r>
+      <w:r>
+        <w:rPr>
+          <w:color w:val="auto"/>
+        </w:rPr>
+        <w:fldChar w:fldCharType="begin"/>
+      </w:r>
+      <w:r>
+        <w:rPr>
+          <w:color w:val="auto"/>
+        </w:rPr>
+        <w:instrText xml:space="preserve"> SEQ Figure \* ARABIC </w:instrText>
+      </w:r>
+      <w:r>
+        <w:rPr>
+          <w:color w:val="auto"/>
+        </w:rPr>
+        <w:fldChar w:fldCharType="separate"/>
+      </w:r>
+      <w:r>
+        <w:rPr>
+          <w:noProof/>
+          <w:color w:val="auto"/>
+        </w:rPr>
+        <w:t>6</w:t>
+      </w:r>
+      <w:r>
+        <w:rPr>
+          <w:color w:val="auto"/>
+        </w:rPr>
+        <w:fldChar w:fldCharType="end"/>
+      </w:r>
+      <w:r>
+        <w:rPr>
+          <w:color w:val="auto"/>
+        </w:rPr>
+        <w:t>: Bar plot of the proportion of planned and unplanned pregnancies by income bracket from the PRAMS data set</w:t>
+      </w:r>
+      <w:r>
+        <w:rPr>
+          <w:color w:val="auto"/>
+          <w:sz w:val="20"/>
+          <w:szCs w:val="20"/>
+        </w:rPr>
+        <w:t xml:space="preserve"> </w:t>
+      </w:r>
+    </w:p>
+    <w:p>
+      <w:pPr>
+        <w:rPr>
+          <w:sz w:val="20"/>
+          <w:szCs w:val="20"/>
+        </w:rPr>
+      </w:pPr>
+      <w:r>
+        <w:rPr>
+          <w:sz w:val="20"/>
+          <w:szCs w:val="20"/>
+        </w:rPr>
+        <w:t xml:space="preserve">    </w:t>
+      </w:r>
+      <w:r>
+        <w:rPr>
+          <w:sz w:val="20"/>
+          <w:szCs w:val="20"/>
+        </w:rPr>
+        <w:t xml:space="preserve">The first question was opinion based and only looked at a subset of the data. The data was subset only to individuals who supported a law requiring all private healthcare plans to cover the cost of maternity care. That subset of individuals was then asked whether or not they still supported the requirement for private health plans to cover maternity care even if it meant that some people had to pay for benefits they did not use. The correlation between income and the proportion of women from a given income bracket who now opposed this requirement was -0.841. This correlation is strongly negative and indicates that as income increases, the proportion of women opposing such a requirement decreases. This finding is counterintuitive as lower income women are at greater risk of having an unplanned pregnancy and may need those benefits which they now oppose. Because of missing values, the correlation of income and proportion of respondents is not the same magnitude for those who still support the requirement, but they are still similar (0.866). As expected, the correlation is in the opposite direction which indicates a very similar trend. A log-likelihood ratio test confirmed that there were statistically significant differences between the income brackets and the proportions of people indicating they were in support of such a law. </w:t>
+      </w:r>
+    </w:p>
+    <w:p>
+      <w:pPr>
+        <w:rPr>
+          <w:sz w:val="20"/>
+          <w:szCs w:val="20"/>
+        </w:rPr>
+      </w:pPr>
+      <w:r>
+        <w:rPr>
+          <w:sz w:val="20"/>
+          <w:szCs w:val="20"/>
+        </w:rPr>
+        <w:t xml:space="preserve">    </w:t>
+      </w:r>
+      <w:r>
+        <w:rPr>
+          <w:sz w:val="20"/>
+          <w:szCs w:val="20"/>
+        </w:rPr>
+        <w:t xml:space="preserve">The first of the knowledge-based questions asked the respondent if she believed that there was currently a ban on federal Medicaid funds being used for abortions. The correct answer to this question is “Yes, there is currently such a ban.” Among people answering correctly, there was a 0.707 </w:t>
+      </w:r>
+      <w:r>
+        <w:rPr>
+          <w:sz w:val="20"/>
+          <w:szCs w:val="20"/>
+        </w:rPr>
+        <w:t xml:space="preserve">correlation between proportion of respondents from income category and income, meaning that, proportionally, more people from higher income brackets are getting this question wrong. However, the correlation is not as strong among people who answered “No, there is currently no such ban,” only -0.290. This large difference is due to higher numbers of people responding that they did not know the answer to the question. The weaker correlation here suggests there is a weaker linear relationship between believing in the wrong answer and income; however, the relationship is still present. Because there were different ways people could fall into the “unknown” categories and because they generally had very few people in them, these “unknown” categories were not analyzed. </w:t>
+      </w:r>
+    </w:p>
+    <w:p>
+      <w:pPr>
+        <w:rPr>
+          <w:sz w:val="20"/>
+          <w:szCs w:val="20"/>
+        </w:rPr>
+      </w:pPr>
+      <w:r>
+        <w:rPr>
+          <w:sz w:val="20"/>
+          <w:szCs w:val="20"/>
+        </w:rPr>
+        <w:t xml:space="preserve">    </w:t>
+      </w:r>
+      <w:r>
+        <w:rPr>
+          <w:sz w:val="20"/>
+          <w:szCs w:val="20"/>
+        </w:rPr>
+        <w:t xml:space="preserve">The final two questions dealt with Planned Parenthood services. The first asked respondents whether or not Planned Parenthood provided contraception/birth control. The proportions of people incorrectly answering “No, Planned Parenthood does not provide contraception/birth control” were generally lower than for all the other questions (ranging between 0% and 12.1% among the different income levels). However, despite higher proportions of people answering this question correctly, the responses were still strongly correlated with income. The correlation between the proportion of women answering “Yes, Planned Parenthood does provide contraception/birth control” and income bracket was 0.835, meaning greater proportions of women from higher income brackets were answering the question correctly. Similarly, the correlation was -0.757 among women answering the question incorrectly. Interestingly, when the entire survey was analyzed (not just subset to women), the correlations were a little stronger for both answers, 0.896 and -0.902 respectively. A log likelihood ratio test confirmed statistically significant differences between the groups. </w:t>
+      </w:r>
+    </w:p>
+    <w:p>
+      <w:pPr>
+        <w:rPr>
+          <w:sz w:val="20"/>
+          <w:szCs w:val="20"/>
+        </w:rPr>
+      </w:pPr>
+      <w:r>
+        <w:rPr>
+          <w:sz w:val="20"/>
+          <w:szCs w:val="20"/>
+        </w:rPr>
+        <w:t xml:space="preserve">    </w:t>
+      </w:r>
+      <w:r>
+        <w:rPr>
+          <w:sz w:val="20"/>
+          <w:szCs w:val="20"/>
+        </w:rPr>
+        <w:t xml:space="preserve">The last question asked respondents whether Planned Parenthood provided abortions. The responses to this </w:t>
+      </w:r>
+      <w:r>
+        <w:rPr>
+          <w:sz w:val="20"/>
+          <w:szCs w:val="20"/>
+        </w:rPr>
+        <w:t>question, summarized by Figure 7</w:t>
+      </w:r>
+      <w:r>
+        <w:rPr>
+          <w:sz w:val="20"/>
+          <w:szCs w:val="20"/>
+        </w:rPr>
+        <w:t xml:space="preserve">, varied greatly. We cannot be sure of the cause of these differences, but the strength of the correlations indicates that there is a strong linear relationship between income and the proportion of women to answer this question correctly as well as incorrectly. The correlation between proportion of women responding correctly to the question and income 0.927 which indicated a very strong linear relationship between income and knowing that Planned Parenthood provides abortions with higher proportions of women from higher income brackets answering correctly. Similarly, the correlation between women answering incorrectly was -0.893 which indicates a very similar trend. Again, a log likelihood ratio test confirmed statistically significant differences between the groups. </w:t>
+      </w:r>
+    </w:p>
+    <w:p>
+      <w:pPr>
+        <w:keepNext/>
+      </w:pPr>
+      <w:r>
+        <w:rPr>
+          <w:noProof/>
+          <w:sz w:val="20"/>
+          <w:szCs w:val="20"/>
+        </w:rPr>
+        <w:lastRenderedPageBreak/>
+        <w:drawing>
+          <wp:inline distT="0" distB="0" distL="0" distR="0" wp14:anchorId="480C15F1" wp14:editId="12B295FF">
+            <wp:extent cx="3200400" cy="2362200"/>
+            <wp:effectExtent l="0" t="0" r="0" b="0"/>
+            <wp:docPr id="4" name="Picture 4"/>
+            <wp:cNvGraphicFramePr>
+              <a:graphicFrameLocks xmlns:a="http://schemas.openxmlformats.org/drawingml/2006/main" noChangeAspect="1"/>
+            </wp:cNvGraphicFramePr>
+            <a:graphic xmlns:a="http://schemas.openxmlformats.org/drawingml/2006/main">
+              <a:graphicData uri="http://schemas.openxmlformats.org/drawingml/2006/picture">
+                <pic:pic xmlns:pic="http://schemas.openxmlformats.org/drawingml/2006/picture">
+                  <pic:nvPicPr>
+                    <pic:cNvPr id="1" name=""/>
+                    <pic:cNvPicPr/>
+                  </pic:nvPicPr>
+                  <pic:blipFill>
+                    <a:blip r:embed="rId15"/>
+                    <a:stretch>
+                      <a:fillRect/>
+                    </a:stretch>
+                  </pic:blipFill>
+                  <pic:spPr>
+                    <a:xfrm>
+                      <a:off x="0" y="0"/>
                       <a:ext cx="3200400" cy="2362200"/>
                     </a:xfrm>
                     <a:prstGeom prst="rect">
@@ -9089,14 +9414,27 @@
       <w:r>
         <w:t xml:space="preserve">Figure </w:t>
       </w:r>
-      <w:fldSimple w:instr=" SEQ Figure \* ARABIC ">
-        <w:r>
-          <w:rPr>
-            <w:noProof/>
-          </w:rPr>
-          <w:t>7</w:t>
-        </w:r>
-      </w:fldSimple>
+      <w:r>
+        <w:fldChar w:fldCharType="begin"/>
+      </w:r>
+      <w:r>
+        <w:instrText xml:space="preserve"> SEQ Figure \* ARABIC </w:instrText>
+      </w:r>
+      <w:r>
+        <w:fldChar w:fldCharType="separate"/>
+      </w:r>
+      <w:r>
+        <w:rPr>
+          <w:noProof/>
+        </w:rPr>
+        <w:t>7</w:t>
+      </w:r>
+      <w:r>
+        <w:rPr>
+          <w:noProof/>
+        </w:rPr>
+        <w:fldChar w:fldCharType="end"/>
+      </w:r>
       <w:r>
         <w:t xml:space="preserve">: </w:t>
       </w:r>
@@ -9138,7 +9476,229 @@
           <w:sz w:val="20"/>
           <w:szCs w:val="20"/>
         </w:rPr>
-        <w:t xml:space="preserve">To summarize, there exist apparent linear relationships between income bracket and unplanned pregnancy and responses to certain questions to the March 2017 Kaiser </w:t>
+        <w:t>To summarize, there exist apparent linear relationships between income bracket and unplanned pregnancy and responses to certain questions to the March 2017 Kaiser Health Tracking Poll. The proportion of women answering knowledge-based questions that relate to pregnancy and contraceptive services is shown to be lower when compared to women from higher income brackets. Seeing as women from lower income brackets are more greatly affected by unplanned pregnancy, this sort of information would be of greater value to them, but for one reason or another, they do not seem to have access to it.</w:t>
+      </w:r>
+    </w:p>
+    <w:p>
+      <w:pPr>
+        <w:rPr>
+          <w:sz w:val="20"/>
+          <w:szCs w:val="20"/>
+        </w:rPr>
+      </w:pPr>
+      <w:r>
+        <w:rPr>
+          <w:sz w:val="20"/>
+          <w:szCs w:val="20"/>
+        </w:rPr>
+        <w:t xml:space="preserve">    </w:t>
+      </w:r>
+      <w:r>
+        <w:rPr>
+          <w:sz w:val="20"/>
+          <w:szCs w:val="20"/>
+        </w:rPr>
+        <w:t>To further analyze the economic impact on the occurrence of unintended pregnancy, the Kaiser 2017 data was utilized to investigate how women from different income brackets felt about the Affordable Care Act (ACA) and its provisions providing family planning services and birth control to women at no cost. Income tested to be significant (p-value = 0.0057) as a factor determining how a female might answer questions regarding the favorability of the ACA. Surprisingly, women whose income was less than $50,000 per year were roughly 54% more likely to say that the woman herself should pay for birth control.</w:t>
+      </w:r>
+    </w:p>
+    <w:p>
+      <w:pPr>
+        <w:rPr>
+          <w:sz w:val="20"/>
+          <w:szCs w:val="20"/>
+        </w:rPr>
+      </w:pPr>
+      <w:r>
+        <w:rPr>
+          <w:sz w:val="20"/>
+          <w:szCs w:val="20"/>
+        </w:rPr>
+        <w:t xml:space="preserve">    </w:t>
+      </w:r>
+      <w:r>
+        <w:rPr>
+          <w:sz w:val="20"/>
+          <w:szCs w:val="20"/>
+        </w:rPr>
+        <w:t>Two other factors closely related to income, ethnicity and educational level, were also analyzed. Educational level was found to be a significant factor in a woman’s response (p-value = 0.015), but women without a college degree were 66% more likely to view the ACA as unfavorable (Odds Ratio = 1.66). This is surprising because less educated women are much more likely to experience an unintended pregnancy. Also, ethnicity was found to be not statistically significant (p-value = 0.223) as a factor influencing a woman’s view toward the ACA. Interestingly, black women experience the highest rate of unintended pregnancies when compared to other ethnicities. It seems that the birth control provisions of the ACA would be attractive to both groups of women.</w:t>
+      </w:r>
+    </w:p>
+    <w:p>
+      <w:pPr>
+        <w:rPr>
+          <w:sz w:val="20"/>
+          <w:szCs w:val="20"/>
+        </w:rPr>
+      </w:pPr>
+      <w:r>
+        <w:rPr>
+          <w:sz w:val="20"/>
+          <w:szCs w:val="20"/>
+        </w:rPr>
+        <w:t xml:space="preserve">    </w:t>
+      </w:r>
+      <w:r>
+        <w:rPr>
+          <w:sz w:val="20"/>
+          <w:szCs w:val="20"/>
+        </w:rPr>
+        <w:t xml:space="preserve">Other questions from Kaiser 2017 were found to be of interest in the study. One of the questions was whether or not congress should repeal the ACA. The only significant factor was educational level (p-value = 0). It was found that women </w:t>
+      </w:r>
+      <w:r>
+        <w:rPr>
+          <w:sz w:val="20"/>
+          <w:szCs w:val="20"/>
+        </w:rPr>
+        <w:t>without any college education were 183% more likely to favor a repeal of the ACA. The second question deals with who should pay for a woman’s birth control: the government, private insurance companies, or the woman herself. Two factors were found to be of interest. Income was one of the factors that tested to be significant (p-value = 0.0057). Specifically, women whose income was less than $50,000 per year were 54% more likely to say that the woman herself should pay for birth control. The second factor was ethnicity (p-value = 0.002). Black and Hispanic women were 20% more likely to say that a woman herself should pay for birth control. All of these results are surprising. Because of the negative financial impact of an unintended pregnancy, women would benefit greatly from the family planning and birth control provisions of the ACA.</w:t>
+      </w:r>
+    </w:p>
+    <w:p>
+      <w:pPr>
+        <w:pStyle w:val="Heading3"/>
+        <w:rPr>
+          <w:sz w:val="20"/>
+          <w:szCs w:val="20"/>
+        </w:rPr>
+      </w:pPr>
+      <w:r>
+        <w:rPr>
+          <w:sz w:val="20"/>
+          <w:szCs w:val="20"/>
+        </w:rPr>
+        <w:t>Health/Care</w:t>
+      </w:r>
+    </w:p>
+    <w:p>
+      <w:pPr>
+        <w:rPr>
+          <w:sz w:val="20"/>
+          <w:szCs w:val="20"/>
+        </w:rPr>
+      </w:pPr>
+      <w:r>
+        <w:rPr>
+          <w:sz w:val="20"/>
+          <w:szCs w:val="20"/>
+        </w:rPr>
+        <w:t xml:space="preserve">    </w:t>
+      </w:r>
+      <w:r>
+        <w:rPr>
+          <w:sz w:val="20"/>
+          <w:szCs w:val="20"/>
+        </w:rPr>
+        <w:t>When trying to become pregnant, many women will begin taking vitamins to ensure a healthy system in which to cultivate a baby. For unintended births, this habit of taking vitamins is not established, potentially impacting the health of the child. (maybe add more scientific reasons to take vitamins here) Without having the intent to become pregnant, these women would not have had conversations with their doctors to learn fundamental facts that could help ensure a health pregnancy. For instance, only 67% of women with unintended pregnancies had exposure to information that folic acid could prevent birth defects. 83% of women with intended pregnancies had heard this fact.</w:t>
+      </w:r>
+    </w:p>
+    <w:p>
+      <w:pPr>
+        <w:rPr>
+          <w:sz w:val="20"/>
+          <w:szCs w:val="20"/>
+        </w:rPr>
+      </w:pPr>
+      <w:r>
+        <w:rPr>
+          <w:sz w:val="20"/>
+          <w:szCs w:val="20"/>
+        </w:rPr>
+        <w:t xml:space="preserve">    </w:t>
+      </w:r>
+      <w:r>
+        <w:rPr>
+          <w:sz w:val="20"/>
+          <w:szCs w:val="20"/>
+        </w:rPr>
+        <w:t xml:space="preserve">In the unintended pregnancies the women entered into prenatal care later than desired, or in some cases not at all, and commonly were not able to get into prenatal care as soon as they desired (56%). If Medicaid is needed to pay for health care during pregnancy, which was found to often be the case for unintended pregnancies, there is a two to four-week period to gain approval on qualification after submitting the required documentation. </w:t>
+      </w:r>
+    </w:p>
+    <w:p>
+      <w:pPr>
+        <w:pStyle w:val="Heading3"/>
+        <w:rPr>
+          <w:sz w:val="20"/>
+        </w:rPr>
+      </w:pPr>
+      <w:r>
+        <w:rPr>
+          <w:sz w:val="20"/>
+        </w:rPr>
+        <w:t>Personal Relationships</w:t>
+      </w:r>
+    </w:p>
+    <w:p>
+      <w:pPr>
+        <w:rPr>
+          <w:sz w:val="20"/>
+          <w:szCs w:val="20"/>
+        </w:rPr>
+      </w:pPr>
+      <w:r>
+        <w:rPr>
+          <w:sz w:val="20"/>
+          <w:szCs w:val="20"/>
+        </w:rPr>
+        <w:t xml:space="preserve">    </w:t>
+      </w:r>
+      <w:r>
+        <w:rPr>
+          <w:sz w:val="20"/>
+          <w:szCs w:val="20"/>
+        </w:rPr>
+        <w:t xml:space="preserve">Partner related stressors were twice as likely to be reported in the women with unintended pregnancies (42%) versus intended pregnancies (21%). These women were more likely to argue with their partner more than usual in the 12 months before delivery (34%). This is an added source of stress which </w:t>
+      </w:r>
+      <w:r>
+        <w:rPr>
+          <w:sz w:val="20"/>
+          <w:szCs w:val="20"/>
+        </w:rPr>
+        <w:t>has a trickle-down impact on a child.</w:t>
+      </w:r>
+    </w:p>
+    <w:p>
+      <w:pPr>
+        <w:pStyle w:val="Heading1"/>
+        <w:rPr>
+          <w:sz w:val="20"/>
+          <w:szCs w:val="20"/>
+        </w:rPr>
+      </w:pPr>
+      <w:r>
+        <w:rPr>
+          <w:sz w:val="20"/>
+          <w:szCs w:val="20"/>
+        </w:rPr>
+        <w:t>Conclusions</w:t>
+      </w:r>
+    </w:p>
+    <w:p>
+      <w:pPr>
+        <w:rPr>
+          <w:sz w:val="20"/>
+          <w:szCs w:val="20"/>
+        </w:rPr>
+      </w:pPr>
+      <w:r>
+        <w:rPr>
+          <w:sz w:val="20"/>
+          <w:szCs w:val="20"/>
+        </w:rPr>
+        <w:t xml:space="preserve">    Our Markov Chains have shown that the popular birth control methods cannot fully protect all women from unintended pregnancies. However, some birth control methods are substantially more effective than others. Even with perfect usage, methods like withdrawal, family planning, and even condoms have a very high probability of resulting in pregnancy within 30 years of use. Thus, it is not surprising that nearly half of women who had an unplanned pregnancy reported using birth control at the time of conception. Thus, the issue is not an unwillingness to use birth control, but rather that these women are using less effective methods of birth control or are using them incorrectly. </w:t>
+      </w:r>
+    </w:p>
+    <w:p>
+      <w:pPr>
+        <w:rPr>
+          <w:sz w:val="20"/>
+          <w:szCs w:val="20"/>
+        </w:rPr>
+      </w:pPr>
+      <w:r>
+        <w:rPr>
+          <w:sz w:val="20"/>
+          <w:szCs w:val="20"/>
+        </w:rPr>
+        <w:t xml:space="preserve">    We have also detected several income related relationships. Lower income women account for the majority of unplanned </w:t>
       </w:r>
       <w:r>
         <w:rPr>
@@ -9146,16 +9706,126 @@
           <w:szCs w:val="20"/>
         </w:rPr>
         <w:lastRenderedPageBreak/>
-        <w:t>Health Tracking Poll. The proportion of women answering knowledge-based questions that relate to pregnancy and contraceptive services is shown to be lower when compared to women from higher income brackets. Seeing as women from lower income brackets are more greatly affected by unplanned pregnancy, this sort of information would be of greater value to them, but for one reason or another, they do not seem to have access to it.</w:t>
-      </w:r>
-    </w:p>
-    <w:p>
-      <w:pPr>
-        <w:rPr>
-          <w:sz w:val="20"/>
-          <w:szCs w:val="20"/>
-        </w:rPr>
-      </w:pPr>
+        <w:t xml:space="preserve">births, but generally are less likely to favor policies that could offer them assistance in the even that they have an unplanned pregnancy. This is counter-intuitive especially when considering the fact that they are more likely to experience unplanned pregnancy and are less likely to have the financial capacity to care for themselves as well as a new baby. </w:t>
+      </w:r>
+    </w:p>
+    <w:p>
+      <w:pPr>
+        <w:rPr>
+          <w:sz w:val="20"/>
+          <w:szCs w:val="20"/>
+        </w:rPr>
+      </w:pPr>
+      <w:r>
+        <w:rPr>
+          <w:sz w:val="20"/>
+          <w:szCs w:val="20"/>
+        </w:rPr>
+        <w:t xml:space="preserve">    Thus, this study concludes that efforts to prevent unintended pregnancy should be targeted at lower income women who do not wish to become pregnant and should center around providing them with effective birth control as well as educating them on proper usage. Additionally, methods like the IUD and implant do not see much difference in efficacy between perfect usage and average usage, so advocating for such methods would likely result in significantly lower rates of unplanned pregnancies. </w:t>
+      </w:r>
+    </w:p>
+    <w:p>
+      <w:pPr>
+        <w:pStyle w:val="Heading1"/>
+        <w:rPr>
+          <w:sz w:val="20"/>
+        </w:rPr>
+      </w:pPr>
+      <w:r>
+        <w:rPr>
+          <w:sz w:val="20"/>
+        </w:rPr>
+        <w:t xml:space="preserve">Future Work  </w:t>
+      </w:r>
+    </w:p>
+    <w:p>
+      <w:pPr>
+        <w:rPr>
+          <w:sz w:val="20"/>
+          <w:szCs w:val="20"/>
+        </w:rPr>
+      </w:pPr>
+      <w:r>
+        <w:rPr>
+          <w:sz w:val="20"/>
+          <w:szCs w:val="20"/>
+        </w:rPr>
+        <w:t xml:space="preserve">    There were many questions about unintended pregnancies that were not pursued because of the nature of the PRAMS data set. Obtaining the person level data of PRAMS from the CDC or begin</w:t>
+      </w:r>
+      <w:r>
+        <w:rPr>
+          <w:sz w:val="20"/>
+          <w:szCs w:val="20"/>
+        </w:rPr>
+        <w:t>ning</w:t>
+      </w:r>
+      <w:r>
+        <w:rPr>
+          <w:sz w:val="20"/>
+          <w:szCs w:val="20"/>
+        </w:rPr>
+        <w:t xml:space="preserve"> a process to collect new data at the person level would open the door for further analysis that was unable to be completed.</w:t>
+      </w:r>
+    </w:p>
+    <w:p>
+      <w:pPr>
+        <w:rPr>
+          <w:sz w:val="20"/>
+          <w:szCs w:val="20"/>
+        </w:rPr>
+      </w:pPr>
+      <w:r>
+        <w:rPr>
+          <w:sz w:val="20"/>
+          <w:szCs w:val="20"/>
+        </w:rPr>
+        <w:t xml:space="preserve">    Our results demonstrating education to be a large factor in unintended pregnancies opens many doors for future research. There are two primary areas that can be identified. One is how educational material is disseminated to women at high risk of unintended pregnancies. What would be the optimal routes of getting educational material to as many women as possible? A second area is what information is being given to these women. There seems to be a chasm between what information is being taught and what factors influence a woman’s decision to not use birth control. Providing the right information in the most efficient way possible to the most women possible could aid in reducing the numbers of unplanned pregnancy.</w:t>
+      </w:r>
+    </w:p>
+    <w:p>
+      <w:pPr>
+        <w:rPr>
+          <w:sz w:val="20"/>
+          <w:szCs w:val="20"/>
+        </w:rPr>
+      </w:pPr>
+      <w:r>
+        <w:rPr>
+          <w:sz w:val="20"/>
+          <w:szCs w:val="20"/>
+        </w:rPr>
+        <w:t xml:space="preserve">    Finally, our results demonstrate that there may be some improper use of birth control and lack of knowledge in selecting the right birth control that would produce optimal results. Determining how to educate and assist women in selecting a birth control method that would provide optimal outcomes for a woman given her individual circumstances is </w:t>
+      </w:r>
+      <w:r>
+        <w:rPr>
+          <w:sz w:val="20"/>
+          <w:szCs w:val="20"/>
+        </w:rPr>
+        <w:t>a priority</w:t>
+      </w:r>
+      <w:r>
+        <w:rPr>
+          <w:sz w:val="20"/>
+          <w:szCs w:val="20"/>
+        </w:rPr>
+        <w:t xml:space="preserve"> </w:t>
+      </w:r>
+    </w:p>
+    <w:p>
+      <w:pPr>
+        <w:pStyle w:val="Heading1"/>
+        <w:rPr>
+          <w:sz w:val="20"/>
+        </w:rPr>
+      </w:pPr>
+      <w:r>
+        <w:rPr>
+          <w:sz w:val="20"/>
+        </w:rPr>
+        <w:t>Acknowledgements</w:t>
+      </w:r>
+    </w:p>
+    <w:p>
       <w:r>
         <w:rPr>
           <w:sz w:val="20"/>
@@ -9166,156 +9836,31 @@
       <w:r>
         <w:rPr>
           <w:sz w:val="20"/>
-          <w:szCs w:val="20"/>
-        </w:rPr>
-        <w:t>To further analyze the economic impact on the occurrence of unintended pregnancy, the Kaiser 2017 data was utilized to investigate how women from different income brackets felt about the Affordable Care Act (ACA) and its provisions providing family planning services and birth control to women at no cost. Income tested to be significant (p-value = 0.0057) as a factor determining how a female might answer questions regarding the favorability of the ACA. Surprisingly, women whose income was less than $50,000 per year were roughly 54% more likely to say that the woman herself should pay for birth control.</w:t>
-      </w:r>
-    </w:p>
-    <w:p>
-      <w:pPr>
-        <w:rPr>
-          <w:sz w:val="20"/>
-          <w:szCs w:val="20"/>
-        </w:rPr>
-      </w:pPr>
-      <w:r>
-        <w:rPr>
-          <w:sz w:val="20"/>
-          <w:szCs w:val="20"/>
-        </w:rPr>
-        <w:t xml:space="preserve">    </w:t>
-      </w:r>
-      <w:r>
-        <w:rPr>
-          <w:sz w:val="20"/>
-          <w:szCs w:val="20"/>
-        </w:rPr>
-        <w:t>Two other factors closely related to income, ethnicity and educational level, were also analyzed. Educational level was found to be a significant factor in a woman’s response (p-value = 0.015), but women without a college degree were 66% more likely to view the ACA as unfavorable (Odds Ratio = 1.66). This is surprising because less educated women are much more likely to experience an unintended pregnancy. Also, ethnicity was found to be not statistically significant (p-value = 0.223) as a factor influencing a woman’s view toward the ACA. Interestingly, black women experience the highest rate of unintended pregnancies when compared to other ethnicities. It seems that the birth control provisions of the ACA would be attractive to both groups of women.</w:t>
-      </w:r>
-    </w:p>
-    <w:p>
-      <w:pPr>
-        <w:rPr>
-          <w:sz w:val="20"/>
-          <w:szCs w:val="20"/>
-        </w:rPr>
-      </w:pPr>
-      <w:r>
-        <w:rPr>
-          <w:sz w:val="20"/>
-          <w:szCs w:val="20"/>
-        </w:rPr>
-        <w:t xml:space="preserve">    </w:t>
-      </w:r>
-      <w:r>
-        <w:rPr>
-          <w:sz w:val="20"/>
-          <w:szCs w:val="20"/>
-        </w:rPr>
-        <w:t>Other questions from Kaiser 2017 were found to be of interest in the study. One of the questions was whether or not congress should repeal the ACA. The only significant factor was educational level (p-value = 0). It was found that women without any college education were 183% more likely to favor a repeal of the ACA. The second question deals with who should pay for a woman’s birth control: the government, private insurance companies, or the woman herself. Two factors were found to be of interest. Income was one of the factors that tested to be significant (p-value = 0.0057). Specifically, women whose income was less than $50,000 per year were 54% more likely to say that the woman herself should pay for birth control. The second factor was ethnicity (p-value = 0.002). Black and Hispanic women were 20% more likely to say that a woman herself should pay for birth control. All of these results are surprising. Because of the negative financial impact of an unintended pregnancy, women would benefit greatly from the family planning and birth control provisions of the ACA.</w:t>
-      </w:r>
-    </w:p>
-    <w:p>
-      <w:pPr>
-        <w:pStyle w:val="Heading3"/>
-        <w:rPr>
-          <w:sz w:val="20"/>
-          <w:szCs w:val="20"/>
-        </w:rPr>
-      </w:pPr>
-      <w:r>
-        <w:rPr>
-          <w:sz w:val="20"/>
-          <w:szCs w:val="20"/>
-        </w:rPr>
-        <w:t>Health/Care</w:t>
-      </w:r>
-    </w:p>
-    <w:p>
-      <w:pPr>
-        <w:rPr>
-          <w:sz w:val="20"/>
-          <w:szCs w:val="20"/>
-        </w:rPr>
-      </w:pPr>
-      <w:r>
-        <w:rPr>
-          <w:sz w:val="20"/>
-          <w:szCs w:val="20"/>
-        </w:rPr>
-        <w:t xml:space="preserve">    </w:t>
-      </w:r>
-      <w:r>
-        <w:rPr>
-          <w:sz w:val="20"/>
-          <w:szCs w:val="20"/>
-        </w:rPr>
-        <w:t xml:space="preserve">When trying to become pregnant, many women will begin taking vitamins to ensure a healthy system in which to cultivate a baby. For unintended births, this habit of taking vitamins is not established, potentially impacting the health of the child. (maybe add more scientific reasons to take vitamins here) Without having the intent to become pregnant, these women would not have had conversations with their doctors to learn fundamental facts that could help ensure a health </w:t>
-      </w:r>
-      <w:r>
-        <w:rPr>
-          <w:sz w:val="20"/>
-          <w:szCs w:val="20"/>
-        </w:rPr>
-        <w:t>pregnancy. For instance, only 67% of women with unintended pregnancies had exposure to information that folic acid could prevent birth defects. 83% of women with intended pregnancies had heard this fact.</w:t>
-      </w:r>
-    </w:p>
-    <w:p>
-      <w:pPr>
-        <w:rPr>
-          <w:sz w:val="20"/>
-          <w:szCs w:val="20"/>
-        </w:rPr>
-      </w:pPr>
-      <w:r>
-        <w:rPr>
-          <w:sz w:val="20"/>
-          <w:szCs w:val="20"/>
-        </w:rPr>
-        <w:t xml:space="preserve">    </w:t>
-      </w:r>
-      <w:r>
-        <w:rPr>
-          <w:sz w:val="20"/>
-          <w:szCs w:val="20"/>
-        </w:rPr>
-        <w:t xml:space="preserve">In the unintended pregnancies the women entered into prenatal care later than desired, or in some cases not at all, and commonly were not able to get into prenatal care as soon as they desired (56%). If Medicaid is needed to pay for health care during pregnancy, which was found to often be the case for unintended pregnancies, there is a two to four-week period to gain approval on qualification after submitting the required documentation. </w:t>
-      </w:r>
-    </w:p>
-    <w:p>
-      <w:pPr>
-        <w:pStyle w:val="Heading3"/>
-        <w:rPr>
-          <w:sz w:val="20"/>
-        </w:rPr>
-      </w:pPr>
-      <w:r>
-        <w:rPr>
-          <w:sz w:val="20"/>
-        </w:rPr>
-        <w:t>Personal Relationships</w:t>
-      </w:r>
-    </w:p>
-    <w:p>
-      <w:pPr>
-        <w:rPr>
-          <w:sz w:val="20"/>
-          <w:szCs w:val="20"/>
-        </w:rPr>
-      </w:pPr>
-      <w:r>
-        <w:rPr>
-          <w:sz w:val="20"/>
-          <w:szCs w:val="20"/>
-        </w:rPr>
-        <w:t xml:space="preserve">    </w:t>
-      </w:r>
-      <w:r>
-        <w:rPr>
-          <w:sz w:val="20"/>
-          <w:szCs w:val="20"/>
-        </w:rPr>
-        <w:t>Partner related stressors were twice as likely to be reported in the women with unintended pregnancies (42%) versus intended pregnancies (21%). These women were more likely to argue with their partner more than usual in the 12 months before delivery (34%). This is an added source of stress which of course has many health impacts that could inversely affect the baby. (BE MORE SPECIFIC. FIND SOURCES)</w:t>
+        </w:rPr>
+        <w:t>This work would not have been possible without the help and support of Dr. Amy Langville, Abhishek Mehta, Brittany Box, and the entire Tresata team. We would als</w:t>
+      </w:r>
+      <w:r>
+        <w:rPr>
+          <w:sz w:val="20"/>
+        </w:rPr>
+        <w:t xml:space="preserve">o like to acknowledge the Spring </w:t>
+      </w:r>
+      <w:bookmarkStart w:id="0" w:name="_GoBack"/>
+      <w:bookmarkEnd w:id="0"/>
+      <w:r>
+        <w:rPr>
+          <w:sz w:val="20"/>
+        </w:rPr>
+        <w:t>2018</w:t>
+      </w:r>
+      <w:r>
+        <w:rPr>
+          <w:sz w:val="20"/>
+        </w:rPr>
+        <w:t xml:space="preserve"> Operations Research Class at the College of Charleston for their thoughtful input and advice throughout the course of this project.</w:t>
+      </w:r>
+      <w:r>
+        <w:t xml:space="preserve"> </w:t>
       </w:r>
     </w:p>
     <w:p>
@@ -9323,182 +9868,29 @@
         <w:pStyle w:val="Heading1"/>
         <w:rPr>
           <w:sz w:val="20"/>
-          <w:szCs w:val="20"/>
-        </w:rPr>
-      </w:pPr>
-      <w:r>
-        <w:rPr>
-          <w:sz w:val="20"/>
-          <w:szCs w:val="20"/>
-        </w:rPr>
-        <w:t>Conclusions</w:t>
-      </w:r>
-    </w:p>
-    <w:p>
-      <w:pPr>
-        <w:rPr>
-          <w:sz w:val="20"/>
-          <w:szCs w:val="20"/>
-        </w:rPr>
-      </w:pPr>
-      <w:r>
-        <w:rPr>
-          <w:sz w:val="20"/>
-          <w:szCs w:val="20"/>
-        </w:rPr>
-        <w:t xml:space="preserve">    Our Markov Chains have shown that the popular birth control methods cannot fully protect all women from unintended pregnancies. However, some birth control methods are substantially more effective than others. Even with perfect usage, methods like withdrawal, family planning, and even condoms have a very high probability of resulting in pregnancy within 30 years of use. Thus, it is not surprising that nearly half of women who had an unplanned pregnancy reported using birth control at the time of conception. Thus, the issue is not an unwillingness to use birth control, but rather that these women are using less effective methods of birth control or are using them incorrectly. </w:t>
-      </w:r>
-    </w:p>
-    <w:p>
-      <w:pPr>
-        <w:rPr>
-          <w:sz w:val="20"/>
-          <w:szCs w:val="20"/>
-        </w:rPr>
-      </w:pPr>
-      <w:r>
-        <w:rPr>
-          <w:sz w:val="20"/>
-          <w:szCs w:val="20"/>
-        </w:rPr>
-        <w:t xml:space="preserve">    We have also detected several income related relationships. Lower income women account for the majority of unplanned births, but generally are less likely to favor policies that could offer them assistance in the even that they have an unplanned pregnancy. This is counter-intuitive especially when considering the fact that they are more likely to experience unplanned pregnancy and are less likely to have the financial capacity to care for themselves as well as a new baby. </w:t>
-      </w:r>
-    </w:p>
-    <w:p>
-      <w:pPr>
-        <w:rPr>
-          <w:sz w:val="20"/>
-          <w:szCs w:val="20"/>
-        </w:rPr>
-      </w:pPr>
-      <w:r>
-        <w:rPr>
-          <w:sz w:val="20"/>
-          <w:szCs w:val="20"/>
-        </w:rPr>
-        <w:t xml:space="preserve">    Thus, this study concludes that efforts to prevent unintended pregnancy should be targeted at lower income women who do not wish to become pregnant and should center around providing them with effective birth control as well as educating them on proper usage. Additionally, methods like the IUD and implant do not see much difference in efficacy between perfect usage and average usage, so advocating for such methods would likely result in significantly lower rates of unplanned pregnancies. </w:t>
-      </w:r>
-    </w:p>
-    <w:p>
-      <w:pPr>
-        <w:pStyle w:val="Heading1"/>
-        <w:rPr>
-          <w:sz w:val="20"/>
-        </w:rPr>
-      </w:pPr>
-      <w:r>
-        <w:rPr>
-          <w:sz w:val="20"/>
-        </w:rPr>
-        <w:t xml:space="preserve">Future Work  </w:t>
-      </w:r>
-    </w:p>
-    <w:p>
-      <w:pPr>
-        <w:rPr>
-          <w:sz w:val="20"/>
-          <w:szCs w:val="20"/>
-        </w:rPr>
-      </w:pPr>
-      <w:r>
-        <w:rPr>
-          <w:sz w:val="20"/>
-          <w:szCs w:val="20"/>
-        </w:rPr>
-        <w:t xml:space="preserve">    There were many questions about unintended pregnancies that were not pursued because of the nature of the PRAMS data set. Obtaining the person level data of PRAMS from the CDC or begin a process to collect new data at the person level would open the door for further analysis that was unable to be completed.</w:t>
-      </w:r>
-    </w:p>
-    <w:p>
-      <w:pPr>
-        <w:rPr>
-          <w:sz w:val="20"/>
-          <w:szCs w:val="20"/>
-        </w:rPr>
-      </w:pPr>
-      <w:r>
-        <w:rPr>
-          <w:sz w:val="20"/>
-          <w:szCs w:val="20"/>
-        </w:rPr>
-        <w:lastRenderedPageBreak/>
-        <w:t xml:space="preserve">    Our results demonstrating education to be a large factor in unintended pregnancies opens many doors for future research. There are two primary areas that can be identified. One is how educational material is disseminated to women at high risk of unintended pregnancies. What would be the optimal routes of getting educational material to as many women as possible? A second area is what information is being given to these women. There seems to be a chasm between what information is being taught and what factors influence a woman’s decision to not use birth control. Providing the right information in the most efficient way possible to the most women possible could aid in reducing the numbers of unplanned pregnancy.</w:t>
-      </w:r>
-    </w:p>
-    <w:p>
-      <w:pPr>
-        <w:rPr>
-          <w:sz w:val="20"/>
-          <w:szCs w:val="20"/>
-        </w:rPr>
-      </w:pPr>
-      <w:r>
-        <w:rPr>
-          <w:sz w:val="20"/>
-          <w:szCs w:val="20"/>
-        </w:rPr>
-        <w:t xml:space="preserve">    Finally, our results demonstrate that there may be some improper use of birth control and lack of knowledge in selecting the right birth control that would produce optimal results. Determining how to educate and assist women in selecting a birth control method that would provide optimal outcomes for a woman given her individual circumstances is a priority. </w:t>
-      </w:r>
-    </w:p>
-    <w:p>
-      <w:pPr>
-        <w:pStyle w:val="Heading1"/>
-        <w:rPr>
-          <w:sz w:val="20"/>
-        </w:rPr>
-      </w:pPr>
-      <w:r>
-        <w:rPr>
-          <w:sz w:val="20"/>
-        </w:rPr>
-        <w:t>Acknowledgements</w:t>
-      </w:r>
-    </w:p>
-    <w:p>
-      <w:r>
-        <w:rPr>
-          <w:sz w:val="20"/>
-          <w:szCs w:val="20"/>
-        </w:rPr>
-        <w:t xml:space="preserve">    </w:t>
-      </w:r>
-      <w:r>
-        <w:rPr>
-          <w:sz w:val="20"/>
-        </w:rPr>
-        <w:t>This work would not have been possible without the help and support of Dr. Amy Langville, Abhishek Mehta, Brittany Box, and the entire Tresata team. We would also like to acknowledge the 2018 spring Operations Research Class at the College of Charleston for their thoughtful input and advice throughout the course of this project.</w:t>
-      </w:r>
-      <w:r>
+        </w:rPr>
+      </w:pPr>
+      <w:r>
+        <w:rPr>
+          <w:sz w:val="20"/>
+        </w:rPr>
+        <w:t>Data Sources and References</w:t>
+      </w:r>
+    </w:p>
+    <w:p>
+      <w:pPr>
+        <w:rPr>
+          <w:sz w:val="20"/>
+          <w:szCs w:val="20"/>
+        </w:rPr>
+      </w:pPr>
+      <w:r>
+        <w:rPr>
+          <w:sz w:val="20"/>
+          <w:szCs w:val="20"/>
+        </w:rPr>
         <w:t xml:space="preserve"> </w:t>
       </w:r>
-    </w:p>
-    <w:p>
-      <w:pPr>
-        <w:pStyle w:val="Heading1"/>
-        <w:rPr>
-          <w:sz w:val="20"/>
-        </w:rPr>
-      </w:pPr>
-      <w:r>
-        <w:rPr>
-          <w:sz w:val="20"/>
-        </w:rPr>
-        <w:t>Data Sources and References</w:t>
-      </w:r>
-    </w:p>
-    <w:p>
-      <w:pPr>
-        <w:rPr>
-          <w:sz w:val="20"/>
-          <w:szCs w:val="20"/>
-        </w:rPr>
-      </w:pPr>
-      <w:r>
-        <w:rPr>
-          <w:sz w:val="20"/>
-          <w:szCs w:val="20"/>
-        </w:rPr>
-        <w:t xml:space="preserve"> </w:t>
-      </w:r>
       <w:r>
         <w:rPr>
           <w:sz w:val="20"/>
@@ -9511,7 +9903,14 @@
           <w:sz w:val="20"/>
           <w:szCs w:val="20"/>
         </w:rPr>
-        <w:t>Centers for Disease Control and Prevention. (2018). Births to Unmarried Women by Age Group: United States [Data File]. Retrieved from https://www.healthdata.gov/dataset/nchs-births-unmarried-women-age-group-united-states</w:t>
+        <w:t xml:space="preserve">Centers for Disease Control and Prevention. (2018). Births to Unmarried Women by Age Group: United States [Data File]. Retrieved from </w:t>
+      </w:r>
+      <w:r>
+        <w:rPr>
+          <w:sz w:val="20"/>
+          <w:szCs w:val="20"/>
+        </w:rPr>
+        <w:t>https://www.healthdata.gov/dataset/nchs-births-unmarried-women-age-group-united-states</w:t>
       </w:r>
     </w:p>
     <w:p>
@@ -9599,14 +9998,7 @@
           <w:sz w:val="20"/>
           <w:szCs w:val="20"/>
         </w:rPr>
-        <w:t xml:space="preserve">Centers for Disease Control and Prevention. Unintended Pregnancy Protection. Retrieved from </w:t>
-      </w:r>
-      <w:r>
-        <w:rPr>
-          <w:sz w:val="20"/>
-          <w:szCs w:val="20"/>
-        </w:rPr>
-        <w:t>https://www.cdc.gov/reproductivehealth/unintendedpregnancy/index.htm</w:t>
+        <w:t>Centers for Disease Control and Prevention. Unintended Pregnancy Protection. Retrieved from https://www.cdc.gov/reproductivehealth/unintendedpregnancy/index.htm</w:t>
       </w:r>
     </w:p>
     <w:p>
@@ -9848,7 +10240,7 @@
     <w:p/>
     <w:p/>
     <w:sectPr>
-      <w:headerReference w:type="default" r:id="rId15"/>
+      <w:headerReference w:type="default" r:id="rId16"/>
       <w:type w:val="continuous"/>
       <w:pgSz w:w="12240" w:h="15840" w:code="1"/>
       <w:pgMar w:top="1008" w:right="936" w:bottom="1008" w:left="936" w:header="432" w:footer="432" w:gutter="0"/>
@@ -9858,14 +10250,8 @@
 </w:document>
 </file>
 
-<file path=word/commentsIds.xml><?xml version="1.0" encoding="utf-8"?>
-<w16cid:commentsIds xmlns:wpc="http://schemas.microsoft.com/office/word/2010/wordprocessingCanvas" xmlns:cx="http://schemas.microsoft.com/office/drawing/2014/chartex" xmlns:cx1="http://schemas.microsoft.com/office/drawing/2015/9/8/chartex" xmlns:cx2="http://schemas.microsoft.com/office/drawing/2015/10/21/chartex" xmlns:cx3="http://schemas.microsoft.com/office/drawing/2016/5/9/chartex" xmlns:cx4="http://schemas.microsoft.com/office/drawing/2016/5/10/chartex" xmlns:cx5="http://schemas.microsoft.com/office/drawing/2016/5/11/chartex" xmlns:cx6="http://schemas.microsoft.com/office/drawing/2016/5/12/chartex" xmlns:cx7="http://schemas.microsoft.com/office/drawing/2016/5/13/chartex" xmlns:cx8="http://schemas.microsoft.com/office/drawing/2016/5/14/chartex" xmlns:mc="http://schemas.openxmlformats.org/markup-compatibility/2006" xmlns:aink="http://schemas.microsoft.com/office/drawing/2016/ink" xmlns:am3d="http://schemas.microsoft.com/office/drawing/2017/model3d" xmlns:o="urn:schemas-microsoft-com:office:office" xmlns:r="http://schemas.openxmlformats.org/officeDocument/2006/relationships" xmlns:m="http://schemas.openxmlformats.org/officeDocument/2006/math" xmlns:v="urn:schemas-microsoft-com:vml" xmlns:wp14="http://schemas.microsoft.com/office/word/2010/wordprocessingDrawing" xmlns:wp="http://schemas.openxmlformats.org/drawingml/2006/wordprocessingDrawing" xmlns:w10="urn:schemas-microsoft-com:office:word" xmlns:w="http://schemas.openxmlformats.org/wordprocessingml/2006/main" xmlns:w14="http://schemas.microsoft.com/office/word/2010/wordml" xmlns:w15="http://schemas.microsoft.com/office/word/2012/wordml" xmlns:w16cid="http://schemas.microsoft.com/office/word/2016/wordml/cid" xmlns:w16se="http://schemas.microsoft.com/office/word/2015/wordml/symex" xmlns:wpg="http://schemas.microsoft.com/office/word/2010/wordprocessingGroup" xmlns:wpi="http://schemas.microsoft.com/office/word/2010/wordprocessingInk" xmlns:wne="http://schemas.microsoft.com/office/word/2006/wordml" xmlns:wps="http://schemas.microsoft.com/office/word/2010/wordprocessingShape" mc:Ignorable="w14 w15 w16se w16cid wp14">
-  <w16cid:commentId w16cid:paraId="7FB5A12C" w16cid:durableId="1E8702F8"/>
-</w16cid:commentsIds>
-</file>
-
 <file path=word/endnotes.xml><?xml version="1.0" encoding="utf-8"?>
-<w:endnotes xmlns:wpc="http://schemas.microsoft.com/office/word/2010/wordprocessingCanvas" xmlns:mc="http://schemas.openxmlformats.org/markup-compatibility/2006" xmlns:o="urn:schemas-microsoft-com:office:office" xmlns:r="http://schemas.openxmlformats.org/officeDocument/2006/relationships" xmlns:m="http://schemas.openxmlformats.org/officeDocument/2006/math" xmlns:v="urn:schemas-microsoft-com:vml" xmlns:wp14="http://schemas.microsoft.com/office/word/2010/wordprocessingDrawing" xmlns:wp="http://schemas.openxmlformats.org/drawingml/2006/wordprocessingDrawing" xmlns:w10="urn:schemas-microsoft-com:office:word" xmlns:w="http://schemas.openxmlformats.org/wordprocessingml/2006/main" xmlns:w14="http://schemas.microsoft.com/office/word/2010/wordml" xmlns:w15="http://schemas.microsoft.com/office/word/2012/wordml" xmlns:wpg="http://schemas.microsoft.com/office/word/2010/wordprocessingGroup" xmlns:wpi="http://schemas.microsoft.com/office/word/2010/wordprocessingInk" xmlns:wne="http://schemas.microsoft.com/office/word/2006/wordml" xmlns:wps="http://schemas.microsoft.com/office/word/2010/wordprocessingShape" mc:Ignorable="w14 w15 wp14">
+<w:endnotes xmlns:wpc="http://schemas.microsoft.com/office/word/2010/wordprocessingCanvas" xmlns:cx="http://schemas.microsoft.com/office/drawing/2014/chartex" xmlns:cx1="http://schemas.microsoft.com/office/drawing/2015/9/8/chartex" xmlns:cx2="http://schemas.microsoft.com/office/drawing/2015/10/21/chartex" xmlns:cx3="http://schemas.microsoft.com/office/drawing/2016/5/9/chartex" xmlns:cx4="http://schemas.microsoft.com/office/drawing/2016/5/10/chartex" xmlns:cx5="http://schemas.microsoft.com/office/drawing/2016/5/11/chartex" xmlns:cx6="http://schemas.microsoft.com/office/drawing/2016/5/12/chartex" xmlns:cx7="http://schemas.microsoft.com/office/drawing/2016/5/13/chartex" xmlns:cx8="http://schemas.microsoft.com/office/drawing/2016/5/14/chartex" xmlns:mc="http://schemas.openxmlformats.org/markup-compatibility/2006" xmlns:aink="http://schemas.microsoft.com/office/drawing/2016/ink" xmlns:am3d="http://schemas.microsoft.com/office/drawing/2017/model3d" xmlns:o="urn:schemas-microsoft-com:office:office" xmlns:r="http://schemas.openxmlformats.org/officeDocument/2006/relationships" xmlns:m="http://schemas.openxmlformats.org/officeDocument/2006/math" xmlns:v="urn:schemas-microsoft-com:vml" xmlns:wp14="http://schemas.microsoft.com/office/word/2010/wordprocessingDrawing" xmlns:wp="http://schemas.openxmlformats.org/drawingml/2006/wordprocessingDrawing" xmlns:w10="urn:schemas-microsoft-com:office:word" xmlns:w="http://schemas.openxmlformats.org/wordprocessingml/2006/main" xmlns:w14="http://schemas.microsoft.com/office/word/2010/wordml" xmlns:w15="http://schemas.microsoft.com/office/word/2012/wordml" xmlns:w16cid="http://schemas.microsoft.com/office/word/2016/wordml/cid" xmlns:w16se="http://schemas.microsoft.com/office/word/2015/wordml/symex" xmlns:wpg="http://schemas.microsoft.com/office/word/2010/wordprocessingGroup" xmlns:wpi="http://schemas.microsoft.com/office/word/2010/wordprocessingInk" xmlns:wne="http://schemas.microsoft.com/office/word/2006/wordml" xmlns:wps="http://schemas.microsoft.com/office/word/2010/wordprocessingShape" mc:Ignorable="w14 w15 w16se w16cid wp14">
   <w:endnote w:type="separator" w:id="-1">
     <w:p>
       <w:r>
@@ -9884,7 +10270,7 @@
 </file>
 
 <file path=word/footer1.xml><?xml version="1.0" encoding="utf-8"?>
-<w:ftr xmlns:wpc="http://schemas.microsoft.com/office/word/2010/wordprocessingCanvas" xmlns:mc="http://schemas.openxmlformats.org/markup-compatibility/2006" xmlns:o="urn:schemas-microsoft-com:office:office" xmlns:r="http://schemas.openxmlformats.org/officeDocument/2006/relationships" xmlns:m="http://schemas.openxmlformats.org/officeDocument/2006/math" xmlns:v="urn:schemas-microsoft-com:vml" xmlns:wp14="http://schemas.microsoft.com/office/word/2010/wordprocessingDrawing" xmlns:wp="http://schemas.openxmlformats.org/drawingml/2006/wordprocessingDrawing" xmlns:w10="urn:schemas-microsoft-com:office:word" xmlns:w="http://schemas.openxmlformats.org/wordprocessingml/2006/main" xmlns:w14="http://schemas.microsoft.com/office/word/2010/wordml" xmlns:w15="http://schemas.microsoft.com/office/word/2012/wordml" xmlns:wpg="http://schemas.microsoft.com/office/word/2010/wordprocessingGroup" xmlns:wpi="http://schemas.microsoft.com/office/word/2010/wordprocessingInk" xmlns:wne="http://schemas.microsoft.com/office/word/2006/wordml" xmlns:wps="http://schemas.microsoft.com/office/word/2010/wordprocessingShape" mc:Ignorable="w14 w15 wp14">
+<w:ftr xmlns:wpc="http://schemas.microsoft.com/office/word/2010/wordprocessingCanvas" xmlns:cx="http://schemas.microsoft.com/office/drawing/2014/chartex" xmlns:cx1="http://schemas.microsoft.com/office/drawing/2015/9/8/chartex" xmlns:cx2="http://schemas.microsoft.com/office/drawing/2015/10/21/chartex" xmlns:cx3="http://schemas.microsoft.com/office/drawing/2016/5/9/chartex" xmlns:cx4="http://schemas.microsoft.com/office/drawing/2016/5/10/chartex" xmlns:cx5="http://schemas.microsoft.com/office/drawing/2016/5/11/chartex" xmlns:cx6="http://schemas.microsoft.com/office/drawing/2016/5/12/chartex" xmlns:cx7="http://schemas.microsoft.com/office/drawing/2016/5/13/chartex" xmlns:cx8="http://schemas.microsoft.com/office/drawing/2016/5/14/chartex" xmlns:mc="http://schemas.openxmlformats.org/markup-compatibility/2006" xmlns:aink="http://schemas.microsoft.com/office/drawing/2016/ink" xmlns:am3d="http://schemas.microsoft.com/office/drawing/2017/model3d" xmlns:o="urn:schemas-microsoft-com:office:office" xmlns:r="http://schemas.openxmlformats.org/officeDocument/2006/relationships" xmlns:m="http://schemas.openxmlformats.org/officeDocument/2006/math" xmlns:v="urn:schemas-microsoft-com:vml" xmlns:wp14="http://schemas.microsoft.com/office/word/2010/wordprocessingDrawing" xmlns:wp="http://schemas.openxmlformats.org/drawingml/2006/wordprocessingDrawing" xmlns:w10="urn:schemas-microsoft-com:office:word" xmlns:w="http://schemas.openxmlformats.org/wordprocessingml/2006/main" xmlns:w14="http://schemas.microsoft.com/office/word/2010/wordml" xmlns:w15="http://schemas.microsoft.com/office/word/2012/wordml" xmlns:w16cid="http://schemas.microsoft.com/office/word/2016/wordml/cid" xmlns:w16se="http://schemas.microsoft.com/office/word/2015/wordml/symex" xmlns:wpg="http://schemas.microsoft.com/office/word/2010/wordprocessingGroup" xmlns:wpi="http://schemas.microsoft.com/office/word/2010/wordprocessingInk" xmlns:wne="http://schemas.microsoft.com/office/word/2006/wordml" xmlns:wps="http://schemas.microsoft.com/office/word/2010/wordprocessingShape" mc:Ignorable="w14 w15 w16se w16cid wp14">
   <w:sdt>
     <w:sdtPr>
       <w:id w:val="965238218"/>
@@ -9937,7 +10323,7 @@
 </file>
 
 <file path=word/footnotes.xml><?xml version="1.0" encoding="utf-8"?>
-<w:footnotes xmlns:wpc="http://schemas.microsoft.com/office/word/2010/wordprocessingCanvas" xmlns:mc="http://schemas.openxmlformats.org/markup-compatibility/2006" xmlns:o="urn:schemas-microsoft-com:office:office" xmlns:r="http://schemas.openxmlformats.org/officeDocument/2006/relationships" xmlns:m="http://schemas.openxmlformats.org/officeDocument/2006/math" xmlns:v="urn:schemas-microsoft-com:vml" xmlns:wp14="http://schemas.microsoft.com/office/word/2010/wordprocessingDrawing" xmlns:wp="http://schemas.openxmlformats.org/drawingml/2006/wordprocessingDrawing" xmlns:w10="urn:schemas-microsoft-com:office:word" xmlns:w="http://schemas.openxmlformats.org/wordprocessingml/2006/main" xmlns:w14="http://schemas.microsoft.com/office/word/2010/wordml" xmlns:w15="http://schemas.microsoft.com/office/word/2012/wordml" xmlns:wpg="http://schemas.microsoft.com/office/word/2010/wordprocessingGroup" xmlns:wpi="http://schemas.microsoft.com/office/word/2010/wordprocessingInk" xmlns:wne="http://schemas.microsoft.com/office/word/2006/wordml" xmlns:wps="http://schemas.microsoft.com/office/word/2010/wordprocessingShape" mc:Ignorable="w14 w15 wp14">
+<w:footnotes xmlns:wpc="http://schemas.microsoft.com/office/word/2010/wordprocessingCanvas" xmlns:cx="http://schemas.microsoft.com/office/drawing/2014/chartex" xmlns:cx1="http://schemas.microsoft.com/office/drawing/2015/9/8/chartex" xmlns:cx2="http://schemas.microsoft.com/office/drawing/2015/10/21/chartex" xmlns:cx3="http://schemas.microsoft.com/office/drawing/2016/5/9/chartex" xmlns:cx4="http://schemas.microsoft.com/office/drawing/2016/5/10/chartex" xmlns:cx5="http://schemas.microsoft.com/office/drawing/2016/5/11/chartex" xmlns:cx6="http://schemas.microsoft.com/office/drawing/2016/5/12/chartex" xmlns:cx7="http://schemas.microsoft.com/office/drawing/2016/5/13/chartex" xmlns:cx8="http://schemas.microsoft.com/office/drawing/2016/5/14/chartex" xmlns:mc="http://schemas.openxmlformats.org/markup-compatibility/2006" xmlns:aink="http://schemas.microsoft.com/office/drawing/2016/ink" xmlns:am3d="http://schemas.microsoft.com/office/drawing/2017/model3d" xmlns:o="urn:schemas-microsoft-com:office:office" xmlns:r="http://schemas.openxmlformats.org/officeDocument/2006/relationships" xmlns:m="http://schemas.openxmlformats.org/officeDocument/2006/math" xmlns:v="urn:schemas-microsoft-com:vml" xmlns:wp14="http://schemas.microsoft.com/office/word/2010/wordprocessingDrawing" xmlns:wp="http://schemas.openxmlformats.org/drawingml/2006/wordprocessingDrawing" xmlns:w10="urn:schemas-microsoft-com:office:word" xmlns:w="http://schemas.openxmlformats.org/wordprocessingml/2006/main" xmlns:w14="http://schemas.microsoft.com/office/word/2010/wordml" xmlns:w15="http://schemas.microsoft.com/office/word/2012/wordml" xmlns:w16cid="http://schemas.microsoft.com/office/word/2016/wordml/cid" xmlns:w16se="http://schemas.microsoft.com/office/word/2015/wordml/symex" xmlns:wpg="http://schemas.microsoft.com/office/word/2010/wordprocessingGroup" xmlns:wpi="http://schemas.microsoft.com/office/word/2010/wordprocessingInk" xmlns:wne="http://schemas.microsoft.com/office/word/2006/wordml" xmlns:wps="http://schemas.microsoft.com/office/word/2010/wordprocessingShape" mc:Ignorable="w14 w15 w16se w16cid wp14">
   <w:footnote w:type="separator" w:id="-1">
     <w:p/>
   </w:footnote>
@@ -9952,7 +10338,7 @@
 </file>
 
 <file path=word/header1.xml><?xml version="1.0" encoding="utf-8"?>
-<w:hdr xmlns:wpc="http://schemas.microsoft.com/office/word/2010/wordprocessingCanvas" xmlns:mc="http://schemas.openxmlformats.org/markup-compatibility/2006" xmlns:o="urn:schemas-microsoft-com:office:office" xmlns:r="http://schemas.openxmlformats.org/officeDocument/2006/relationships" xmlns:m="http://schemas.openxmlformats.org/officeDocument/2006/math" xmlns:v="urn:schemas-microsoft-com:vml" xmlns:wp14="http://schemas.microsoft.com/office/word/2010/wordprocessingDrawing" xmlns:wp="http://schemas.openxmlformats.org/drawingml/2006/wordprocessingDrawing" xmlns:w10="urn:schemas-microsoft-com:office:word" xmlns:w="http://schemas.openxmlformats.org/wordprocessingml/2006/main" xmlns:w14="http://schemas.microsoft.com/office/word/2010/wordml" xmlns:w15="http://schemas.microsoft.com/office/word/2012/wordml" xmlns:wpg="http://schemas.microsoft.com/office/word/2010/wordprocessingGroup" xmlns:wpi="http://schemas.microsoft.com/office/word/2010/wordprocessingInk" xmlns:wne="http://schemas.microsoft.com/office/word/2006/wordml" xmlns:wps="http://schemas.microsoft.com/office/word/2010/wordprocessingShape" mc:Ignorable="w14 w15 wp14">
+<w:hdr xmlns:wpc="http://schemas.microsoft.com/office/word/2010/wordprocessingCanvas" xmlns:cx="http://schemas.microsoft.com/office/drawing/2014/chartex" xmlns:cx1="http://schemas.microsoft.com/office/drawing/2015/9/8/chartex" xmlns:cx2="http://schemas.microsoft.com/office/drawing/2015/10/21/chartex" xmlns:cx3="http://schemas.microsoft.com/office/drawing/2016/5/9/chartex" xmlns:cx4="http://schemas.microsoft.com/office/drawing/2016/5/10/chartex" xmlns:cx5="http://schemas.microsoft.com/office/drawing/2016/5/11/chartex" xmlns:cx6="http://schemas.microsoft.com/office/drawing/2016/5/12/chartex" xmlns:cx7="http://schemas.microsoft.com/office/drawing/2016/5/13/chartex" xmlns:cx8="http://schemas.microsoft.com/office/drawing/2016/5/14/chartex" xmlns:mc="http://schemas.openxmlformats.org/markup-compatibility/2006" xmlns:aink="http://schemas.microsoft.com/office/drawing/2016/ink" xmlns:am3d="http://schemas.microsoft.com/office/drawing/2017/model3d" xmlns:o="urn:schemas-microsoft-com:office:office" xmlns:r="http://schemas.openxmlformats.org/officeDocument/2006/relationships" xmlns:m="http://schemas.openxmlformats.org/officeDocument/2006/math" xmlns:v="urn:schemas-microsoft-com:vml" xmlns:wp14="http://schemas.microsoft.com/office/word/2010/wordprocessingDrawing" xmlns:wp="http://schemas.openxmlformats.org/drawingml/2006/wordprocessingDrawing" xmlns:w10="urn:schemas-microsoft-com:office:word" xmlns:w="http://schemas.openxmlformats.org/wordprocessingml/2006/main" xmlns:w14="http://schemas.microsoft.com/office/word/2010/wordml" xmlns:w15="http://schemas.microsoft.com/office/word/2012/wordml" xmlns:w16cid="http://schemas.microsoft.com/office/word/2016/wordml/cid" xmlns:w16se="http://schemas.microsoft.com/office/word/2015/wordml/symex" xmlns:wpg="http://schemas.microsoft.com/office/word/2010/wordprocessingGroup" xmlns:wpi="http://schemas.microsoft.com/office/word/2010/wordprocessingInk" xmlns:wne="http://schemas.microsoft.com/office/word/2006/wordml" xmlns:wps="http://schemas.microsoft.com/office/word/2010/wordprocessingShape" mc:Ignorable="w14 w15 w16se w16cid wp14">
   <w:p>
     <w:pPr>
       <w:framePr w:wrap="auto" w:vAnchor="text" w:hAnchor="margin" w:xAlign="right" w:y="1"/>
@@ -9985,7 +10371,7 @@
 </file>
 
 <file path=word/numbering.xml><?xml version="1.0" encoding="utf-8"?>
-<w:numbering xmlns:wpc="http://schemas.microsoft.com/office/word/2010/wordprocessingCanvas" xmlns:mc="http://schemas.openxmlformats.org/markup-compatibility/2006" xmlns:o="urn:schemas-microsoft-com:office:office" xmlns:r="http://schemas.openxmlformats.org/officeDocument/2006/relationships" xmlns:m="http://schemas.openxmlformats.org/officeDocument/2006/math" xmlns:v="urn:schemas-microsoft-com:vml" xmlns:wp14="http://schemas.microsoft.com/office/word/2010/wordprocessingDrawing" xmlns:wp="http://schemas.openxmlformats.org/drawingml/2006/wordprocessingDrawing" xmlns:w10="urn:schemas-microsoft-com:office:word" xmlns:w="http://schemas.openxmlformats.org/wordprocessingml/2006/main" xmlns:w14="http://schemas.microsoft.com/office/word/2010/wordml" xmlns:w15="http://schemas.microsoft.com/office/word/2012/wordml" xmlns:wpg="http://schemas.microsoft.com/office/word/2010/wordprocessingGroup" xmlns:wpi="http://schemas.microsoft.com/office/word/2010/wordprocessingInk" xmlns:wne="http://schemas.microsoft.com/office/word/2006/wordml" xmlns:wps="http://schemas.microsoft.com/office/word/2010/wordprocessingShape" mc:Ignorable="w14 w15 wp14">
+<w:numbering xmlns:wpc="http://schemas.microsoft.com/office/word/2010/wordprocessingCanvas" xmlns:cx="http://schemas.microsoft.com/office/drawing/2014/chartex" xmlns:cx1="http://schemas.microsoft.com/office/drawing/2015/9/8/chartex" xmlns:cx2="http://schemas.microsoft.com/office/drawing/2015/10/21/chartex" xmlns:cx3="http://schemas.microsoft.com/office/drawing/2016/5/9/chartex" xmlns:cx4="http://schemas.microsoft.com/office/drawing/2016/5/10/chartex" xmlns:cx5="http://schemas.microsoft.com/office/drawing/2016/5/11/chartex" xmlns:cx6="http://schemas.microsoft.com/office/drawing/2016/5/12/chartex" xmlns:cx7="http://schemas.microsoft.com/office/drawing/2016/5/13/chartex" xmlns:cx8="http://schemas.microsoft.com/office/drawing/2016/5/14/chartex" xmlns:mc="http://schemas.openxmlformats.org/markup-compatibility/2006" xmlns:aink="http://schemas.microsoft.com/office/drawing/2016/ink" xmlns:am3d="http://schemas.microsoft.com/office/drawing/2017/model3d" xmlns:o="urn:schemas-microsoft-com:office:office" xmlns:r="http://schemas.openxmlformats.org/officeDocument/2006/relationships" xmlns:m="http://schemas.openxmlformats.org/officeDocument/2006/math" xmlns:v="urn:schemas-microsoft-com:vml" xmlns:wp14="http://schemas.microsoft.com/office/word/2010/wordprocessingDrawing" xmlns:wp="http://schemas.openxmlformats.org/drawingml/2006/wordprocessingDrawing" xmlns:w10="urn:schemas-microsoft-com:office:word" xmlns:w="http://schemas.openxmlformats.org/wordprocessingml/2006/main" xmlns:w14="http://schemas.microsoft.com/office/word/2010/wordml" xmlns:w15="http://schemas.microsoft.com/office/word/2012/wordml" xmlns:w16cid="http://schemas.microsoft.com/office/word/2016/wordml/cid" xmlns:w16se="http://schemas.microsoft.com/office/word/2015/wordml/symex" xmlns:wpg="http://schemas.microsoft.com/office/word/2010/wordprocessingGroup" xmlns:wpi="http://schemas.microsoft.com/office/word/2010/wordprocessingInk" xmlns:wne="http://schemas.microsoft.com/office/word/2006/wordml" xmlns:wps="http://schemas.microsoft.com/office/word/2010/wordprocessingShape" mc:Ignorable="w14 w15 w16se w16cid wp14">
   <w:abstractNum w:abstractNumId="0" w15:restartNumberingAfterBreak="0">
     <w:nsid w:val="FFFFFF1D"/>
     <w:multiLevelType w:val="multilevel"/>
@@ -11945,7 +12331,7 @@
 </file>
 
 <file path=word/styles.xml><?xml version="1.0" encoding="utf-8"?>
-<w:styles xmlns:mc="http://schemas.openxmlformats.org/markup-compatibility/2006" xmlns:r="http://schemas.openxmlformats.org/officeDocument/2006/relationships" xmlns:w="http://schemas.openxmlformats.org/wordprocessingml/2006/main" xmlns:w14="http://schemas.microsoft.com/office/word/2010/wordml" xmlns:w15="http://schemas.microsoft.com/office/word/2012/wordml" mc:Ignorable="w14 w15">
+<w:styles xmlns:mc="http://schemas.openxmlformats.org/markup-compatibility/2006" xmlns:r="http://schemas.openxmlformats.org/officeDocument/2006/relationships" xmlns:w="http://schemas.openxmlformats.org/wordprocessingml/2006/main" xmlns:w14="http://schemas.microsoft.com/office/word/2010/wordml" xmlns:w15="http://schemas.microsoft.com/office/word/2012/wordml" xmlns:w16cid="http://schemas.microsoft.com/office/word/2016/wordml/cid" xmlns:w16se="http://schemas.microsoft.com/office/word/2015/wordml/symex" mc:Ignorable="w14 w15 w16se w16cid">
   <w:docDefaults>
     <w:rPrDefault>
       <w:rPr>
@@ -11955,7 +12341,7 @@
     </w:rPrDefault>
     <w:pPrDefault/>
   </w:docDefaults>
-  <w:latentStyles w:defLockedState="0" w:defUIPriority="0" w:defSemiHidden="0" w:defUnhideWhenUsed="0" w:defQFormat="0" w:count="371">
+  <w:latentStyles w:defLockedState="0" w:defUIPriority="0" w:defSemiHidden="0" w:defUnhideWhenUsed="0" w:defQFormat="0" w:count="375">
     <w:lsdException w:name="Normal" w:qFormat="1"/>
     <w:lsdException w:name="heading 1" w:uiPriority="9" w:qFormat="1"/>
     <w:lsdException w:name="heading 2" w:uiPriority="9" w:qFormat="1"/>
@@ -12050,7 +12436,6 @@
     <w:lsdException w:name="HTML Sample" w:semiHidden="1" w:unhideWhenUsed="1"/>
     <w:lsdException w:name="HTML Typewriter" w:semiHidden="1" w:unhideWhenUsed="1"/>
     <w:lsdException w:name="HTML Variable" w:semiHidden="1" w:unhideWhenUsed="1"/>
-    <w:lsdException w:name="Normal Table" w:semiHidden="1" w:unhideWhenUsed="1"/>
     <w:lsdException w:name="annotation subject" w:semiHidden="1" w:unhideWhenUsed="1"/>
     <w:lsdException w:name="No List" w:semiHidden="1" w:unhideWhenUsed="1"/>
     <w:lsdException w:name="Outline List 1" w:semiHidden="1" w:unhideWhenUsed="1"/>
@@ -12094,10 +12479,8 @@
     <w:lsdException w:name="Table Elegant" w:semiHidden="1" w:unhideWhenUsed="1"/>
     <w:lsdException w:name="Table Professional" w:semiHidden="1" w:unhideWhenUsed="1"/>
     <w:lsdException w:name="Table Subtle 1" w:semiHidden="1" w:unhideWhenUsed="1"/>
-    <w:lsdException w:name="Table Subtle 2" w:semiHidden="1" w:unhideWhenUsed="1"/>
     <w:lsdException w:name="Table Web 1" w:semiHidden="1" w:unhideWhenUsed="1"/>
     <w:lsdException w:name="Table Web 2" w:semiHidden="1" w:unhideWhenUsed="1"/>
-    <w:lsdException w:name="Table Web 3" w:semiHidden="1" w:unhideWhenUsed="1"/>
     <w:lsdException w:name="Balloon Text" w:semiHidden="1" w:unhideWhenUsed="1"/>
     <w:lsdException w:name="Table Theme" w:semiHidden="1" w:unhideWhenUsed="1"/>
     <w:lsdException w:name="Placeholder Text" w:semiHidden="1" w:uiPriority="99"/>
@@ -12306,6 +12689,10 @@
     <w:lsdException w:name="List Table 5 Dark Accent 6" w:uiPriority="50"/>
     <w:lsdException w:name="List Table 6 Colorful Accent 6" w:uiPriority="51"/>
     <w:lsdException w:name="List Table 7 Colorful Accent 6" w:uiPriority="52"/>
+    <w:lsdException w:name="Mention" w:semiHidden="1" w:uiPriority="99" w:unhideWhenUsed="1"/>
+    <w:lsdException w:name="Smart Hyperlink" w:semiHidden="1" w:uiPriority="99" w:unhideWhenUsed="1"/>
+    <w:lsdException w:name="Hashtag" w:semiHidden="1" w:uiPriority="99" w:unhideWhenUsed="1"/>
+    <w:lsdException w:name="Unresolved Mention" w:semiHidden="1" w:uiPriority="99" w:unhideWhenUsed="1"/>
   </w:latentStyles>
   <w:style w:type="paragraph" w:default="1" w:styleId="Normal">
     <w:name w:val="Normal"/>
@@ -13102,8 +13489,8 @@
       </w:tblBorders>
     </w:tblPr>
   </w:style>
-  <w:style w:type="character" w:customStyle="1" w:styleId="UnresolvedMention">
-    <w:name w:val="Unresolved Mention"/>
+  <w:style w:type="character" w:customStyle="1" w:styleId="UnresolvedMention2">
+    <w:name w:val="Unresolved Mention2"/>
     <w:basedOn w:val="DefaultParagraphFont"/>
     <w:uiPriority w:val="99"/>
     <w:semiHidden/>
@@ -13449,7 +13836,7 @@
 </file>
 
 <file path=customXml/itemProps1.xml><?xml version="1.0" encoding="utf-8"?>
-<ds:datastoreItem xmlns:ds="http://schemas.openxmlformats.org/officeDocument/2006/customXml" ds:itemID="{3A1E6718-6DE0-4615-B702-10D31ED2729C}">
+<ds:datastoreItem xmlns:ds="http://schemas.openxmlformats.org/officeDocument/2006/customXml" ds:itemID="{3FA8AB01-ADB5-A545-898C-FD352DE43FD0}">
   <ds:schemaRefs>
     <ds:schemaRef ds:uri="http://schemas.openxmlformats.org/officeDocument/2006/bibliography"/>
   </ds:schemaRefs>

</xml_diff>